<commit_message>
Delete unneccessary files and add pre-edit-complete report
</commit_message>
<xml_diff>
--- a/FinalProjectReport.docx
+++ b/FinalProjectReport.docx
@@ -4,152 +4,606 @@
   <w:body>
     <w:p>
       <w:pPr>
-        <w:jc w:val="center"/>
-        <w:rPr>
-          <w:b/>
-          <w:sz w:val="28"/>
-        </w:rPr>
-      </w:pPr>
-      <w:r>
-        <w:rPr>
-          <w:b/>
-          <w:sz w:val="28"/>
-        </w:rPr>
-        <w:t>Choosing the correct review source.</w:t>
-      </w:r>
-    </w:p>
-    <w:p>
-      <w:pPr>
-        <w:jc w:val="center"/>
-      </w:pPr>
-    </w:p>
-    <w:p>
-      <w:pPr>
-        <w:jc w:val="center"/>
-      </w:pPr>
-    </w:p>
-    <w:p>
-      <w:pPr>
-        <w:pStyle w:val="ListParagraph"/>
+        <w:pStyle w:val="Heading1"/>
+        <w:rPr>
+          <w:rFonts w:ascii="-webkit-standard" w:hAnsi="-webkit-standard" w:cs="Times New Roman" w:hint="eastAsia"/>
+        </w:rPr>
+      </w:pPr>
+      <w:r>
+        <w:softHyphen/>
+      </w:r>
+      <w:r>
+        <w:softHyphen/>
+      </w:r>
+      <w:r>
+        <w:t xml:space="preserve">Group 7 Project 2 - Movies Database </w:t>
+      </w:r>
+    </w:p>
+    <w:p>
+      <w:pPr>
+        <w:rPr>
+          <w:rFonts w:ascii="-webkit-standard" w:eastAsia="Times New Roman" w:hAnsi="-webkit-standard" w:cs="Times New Roman"/>
+          <w:color w:val="000000"/>
+        </w:rPr>
+      </w:pPr>
+      <w:r>
+        <w:rPr>
+          <w:rFonts w:ascii="Calibri" w:eastAsia="Times New Roman" w:hAnsi="Calibri" w:cs="Calibri"/>
+          <w:color w:val="000000"/>
+        </w:rPr>
+        <w:t xml:space="preserve">Members: Lisa </w:t>
+      </w:r>
+      <w:proofErr w:type="spellStart"/>
+      <w:r>
+        <w:rPr>
+          <w:rFonts w:ascii="Calibri" w:eastAsia="Times New Roman" w:hAnsi="Calibri" w:cs="Calibri"/>
+          <w:color w:val="000000"/>
+        </w:rPr>
+        <w:t>Santonato</w:t>
+      </w:r>
+      <w:proofErr w:type="spellEnd"/>
+      <w:r>
+        <w:rPr>
+          <w:rFonts w:ascii="Calibri" w:eastAsia="Times New Roman" w:hAnsi="Calibri" w:cs="Calibri"/>
+          <w:color w:val="000000"/>
+        </w:rPr>
+        <w:t xml:space="preserve">, Minna Wu, Dian Wang, </w:t>
+      </w:r>
+      <w:proofErr w:type="spellStart"/>
+      <w:r>
+        <w:rPr>
+          <w:rFonts w:ascii="Calibri" w:eastAsia="Times New Roman" w:hAnsi="Calibri" w:cs="Calibri"/>
+          <w:color w:val="000000"/>
+        </w:rPr>
+        <w:t>Suchitra</w:t>
+      </w:r>
+      <w:proofErr w:type="spellEnd"/>
+      <w:r>
+        <w:rPr>
+          <w:rFonts w:ascii="Calibri" w:eastAsia="Times New Roman" w:hAnsi="Calibri" w:cs="Calibri"/>
+          <w:color w:val="000000"/>
+        </w:rPr>
+        <w:t xml:space="preserve"> Sharma</w:t>
+      </w:r>
+    </w:p>
+    <w:p>
+      <w:pPr>
+        <w:pStyle w:val="Heading2"/>
+      </w:pPr>
+      <w:r>
+        <w:t>Abstract</w:t>
+      </w:r>
+    </w:p>
+    <w:p>
+      <w:pPr>
+        <w:pStyle w:val="Heading2"/>
+        <w:rPr>
+          <w:rFonts w:asciiTheme="minorHAnsi" w:eastAsia="Times New Roman" w:hAnsiTheme="minorHAnsi" w:cstheme="minorHAnsi"/>
+          <w:color w:val="auto"/>
+          <w:sz w:val="22"/>
+          <w:szCs w:val="22"/>
+        </w:rPr>
+      </w:pPr>
+      <w:r>
+        <w:rPr>
+          <w:rFonts w:asciiTheme="minorHAnsi" w:eastAsia="Times New Roman" w:hAnsiTheme="minorHAnsi" w:cstheme="minorHAnsi"/>
+          <w:color w:val="auto"/>
+          <w:sz w:val="22"/>
+          <w:szCs w:val="22"/>
+        </w:rPr>
+        <w:t>The objective of this project is to extract data from multiple sources of online movie ratings and compile them into a central database. Using this database, one can conveniently compare user and critic ratings</w:t>
+      </w:r>
+      <w:r>
+        <w:rPr>
+          <w:rFonts w:asciiTheme="minorHAnsi" w:eastAsia="Times New Roman" w:hAnsiTheme="minorHAnsi" w:cstheme="minorHAnsi"/>
+          <w:color w:val="auto"/>
+          <w:sz w:val="22"/>
+          <w:szCs w:val="22"/>
+        </w:rPr>
+        <w:t xml:space="preserve"> of top films</w:t>
+      </w:r>
+      <w:r>
+        <w:rPr>
+          <w:rFonts w:asciiTheme="minorHAnsi" w:eastAsia="Times New Roman" w:hAnsiTheme="minorHAnsi" w:cstheme="minorHAnsi"/>
+          <w:color w:val="auto"/>
+          <w:sz w:val="22"/>
+          <w:szCs w:val="22"/>
+        </w:rPr>
+        <w:t xml:space="preserve"> across multiple sources (i.e. IMDB</w:t>
+      </w:r>
+      <w:r>
+        <w:rPr>
+          <w:rFonts w:asciiTheme="minorHAnsi" w:eastAsia="Times New Roman" w:hAnsiTheme="minorHAnsi" w:cstheme="minorHAnsi"/>
+          <w:color w:val="auto"/>
+          <w:sz w:val="22"/>
+          <w:szCs w:val="22"/>
+        </w:rPr>
+        <w:t>.com</w:t>
+      </w:r>
+      <w:r>
+        <w:rPr>
+          <w:rFonts w:asciiTheme="minorHAnsi" w:eastAsia="Times New Roman" w:hAnsiTheme="minorHAnsi" w:cstheme="minorHAnsi"/>
+          <w:color w:val="auto"/>
+          <w:sz w:val="22"/>
+          <w:szCs w:val="22"/>
+        </w:rPr>
+        <w:t>, RottenTomatoes</w:t>
+      </w:r>
+      <w:r>
+        <w:rPr>
+          <w:rFonts w:asciiTheme="minorHAnsi" w:eastAsia="Times New Roman" w:hAnsiTheme="minorHAnsi" w:cstheme="minorHAnsi"/>
+          <w:color w:val="auto"/>
+          <w:sz w:val="22"/>
+          <w:szCs w:val="22"/>
+        </w:rPr>
+        <w:t>.com</w:t>
+      </w:r>
+      <w:r>
+        <w:rPr>
+          <w:rFonts w:asciiTheme="minorHAnsi" w:eastAsia="Times New Roman" w:hAnsiTheme="minorHAnsi" w:cstheme="minorHAnsi"/>
+          <w:color w:val="auto"/>
+          <w:sz w:val="22"/>
+          <w:szCs w:val="22"/>
+        </w:rPr>
+        <w:t>, and Metacritic</w:t>
+      </w:r>
+      <w:r>
+        <w:rPr>
+          <w:rFonts w:asciiTheme="minorHAnsi" w:eastAsia="Times New Roman" w:hAnsiTheme="minorHAnsi" w:cstheme="minorHAnsi"/>
+          <w:color w:val="auto"/>
+          <w:sz w:val="22"/>
+          <w:szCs w:val="22"/>
+        </w:rPr>
+        <w:t>.com</w:t>
+      </w:r>
+      <w:r>
+        <w:rPr>
+          <w:rFonts w:asciiTheme="minorHAnsi" w:eastAsia="Times New Roman" w:hAnsiTheme="minorHAnsi" w:cstheme="minorHAnsi"/>
+          <w:color w:val="auto"/>
+          <w:sz w:val="22"/>
+          <w:szCs w:val="22"/>
+        </w:rPr>
+        <w:t>). Our process involves extracting gross earnings</w:t>
+      </w:r>
+      <w:r>
+        <w:rPr>
+          <w:rFonts w:asciiTheme="minorHAnsi" w:eastAsia="Times New Roman" w:hAnsiTheme="minorHAnsi" w:cstheme="minorHAnsi"/>
+          <w:color w:val="auto"/>
+          <w:sz w:val="22"/>
+          <w:szCs w:val="22"/>
+        </w:rPr>
+        <w:t xml:space="preserve"> from the-numbers.com</w:t>
+      </w:r>
+      <w:r>
+        <w:rPr>
+          <w:rFonts w:asciiTheme="minorHAnsi" w:eastAsia="Times New Roman" w:hAnsiTheme="minorHAnsi" w:cstheme="minorHAnsi"/>
+          <w:color w:val="auto"/>
+          <w:sz w:val="22"/>
+          <w:szCs w:val="22"/>
+        </w:rPr>
+        <w:t>,</w:t>
+      </w:r>
+      <w:r>
+        <w:rPr>
+          <w:rFonts w:asciiTheme="minorHAnsi" w:eastAsia="Times New Roman" w:hAnsiTheme="minorHAnsi" w:cstheme="minorHAnsi"/>
+          <w:color w:val="auto"/>
+          <w:sz w:val="22"/>
+          <w:szCs w:val="22"/>
+        </w:rPr>
+        <w:t xml:space="preserve"> then triangulating ratings</w:t>
+      </w:r>
+      <w:r>
+        <w:rPr>
+          <w:rFonts w:asciiTheme="minorHAnsi" w:eastAsia="Times New Roman" w:hAnsiTheme="minorHAnsi" w:cstheme="minorHAnsi"/>
+          <w:color w:val="auto"/>
+          <w:sz w:val="22"/>
+          <w:szCs w:val="22"/>
+        </w:rPr>
+        <w:t xml:space="preserve"> and other movie details from</w:t>
+      </w:r>
+      <w:r>
+        <w:rPr>
+          <w:rFonts w:asciiTheme="minorHAnsi" w:eastAsia="Times New Roman" w:hAnsiTheme="minorHAnsi" w:cstheme="minorHAnsi"/>
+          <w:color w:val="auto"/>
+          <w:sz w:val="22"/>
+          <w:szCs w:val="22"/>
+        </w:rPr>
+        <w:t xml:space="preserve"> the previously mentioned</w:t>
+      </w:r>
+      <w:r>
+        <w:rPr>
+          <w:rFonts w:asciiTheme="minorHAnsi" w:eastAsia="Times New Roman" w:hAnsiTheme="minorHAnsi" w:cstheme="minorHAnsi"/>
+          <w:color w:val="auto"/>
+          <w:sz w:val="22"/>
+          <w:szCs w:val="22"/>
+        </w:rPr>
+        <w:t xml:space="preserve"> </w:t>
+      </w:r>
+      <w:r>
+        <w:rPr>
+          <w:rFonts w:asciiTheme="minorHAnsi" w:eastAsia="Times New Roman" w:hAnsiTheme="minorHAnsi" w:cstheme="minorHAnsi"/>
+          <w:color w:val="auto"/>
+          <w:sz w:val="22"/>
+          <w:szCs w:val="22"/>
+        </w:rPr>
+        <w:t>three sources.</w:t>
+      </w:r>
+    </w:p>
+    <w:p/>
+    <w:p>
+      <w:pPr>
+        <w:pStyle w:val="Heading2"/>
+      </w:pPr>
+      <w:r>
+        <w:t>Introduction</w:t>
+      </w:r>
+    </w:p>
+    <w:p>
+      <w:pPr>
+        <w:rPr>
+          <w:rStyle w:val="SubtleReference"/>
+          <w:smallCaps w:val="0"/>
+          <w:color w:val="auto"/>
+        </w:rPr>
+      </w:pPr>
+      <w:r>
+        <w:rPr>
+          <w:rStyle w:val="SubtleReference"/>
+          <w:smallCaps w:val="0"/>
+          <w:color w:val="auto"/>
+        </w:rPr>
+        <w:t xml:space="preserve">There are many websites online that offer movie reviews. </w:t>
+      </w:r>
+      <w:r>
+        <w:rPr>
+          <w:rStyle w:val="SubtleReference"/>
+          <w:smallCaps w:val="0"/>
+          <w:color w:val="auto"/>
+        </w:rPr>
+        <w:t xml:space="preserve">A typical process many </w:t>
+      </w:r>
+      <w:r>
+        <w:rPr>
+          <w:rStyle w:val="SubtleReference"/>
+          <w:smallCaps w:val="0"/>
+          <w:color w:val="auto"/>
+        </w:rPr>
+        <w:t>film seekers</w:t>
+      </w:r>
+      <w:r>
+        <w:rPr>
+          <w:rStyle w:val="SubtleReference"/>
+          <w:smallCaps w:val="0"/>
+          <w:color w:val="auto"/>
+        </w:rPr>
+        <w:t xml:space="preserve"> perform is to check the typical IMDB rating, </w:t>
+      </w:r>
+      <w:r>
+        <w:rPr>
+          <w:rStyle w:val="SubtleReference"/>
+          <w:smallCaps w:val="0"/>
+          <w:color w:val="auto"/>
+        </w:rPr>
+        <w:t>the audience score on RottenTomatoes.com, and/</w:t>
+      </w:r>
+      <w:r>
+        <w:rPr>
+          <w:rStyle w:val="SubtleReference"/>
+          <w:smallCaps w:val="0"/>
+          <w:color w:val="auto"/>
+        </w:rPr>
+        <w:t>or the Metacritic.com score. Some people check two or three of these one at a time through a Google search!</w:t>
+      </w:r>
+      <w:r>
+        <w:rPr>
+          <w:rStyle w:val="SubtleReference"/>
+          <w:smallCaps w:val="0"/>
+          <w:color w:val="auto"/>
+        </w:rPr>
+        <w:t xml:space="preserve"> </w:t>
+      </w:r>
+      <w:r>
+        <w:rPr>
+          <w:rStyle w:val="SubtleReference"/>
+          <w:smallCaps w:val="0"/>
+          <w:color w:val="auto"/>
+        </w:rPr>
+        <w:t xml:space="preserve">Cumbersome, indeed. </w:t>
+      </w:r>
+      <w:r>
+        <w:rPr>
+          <w:rStyle w:val="SubtleReference"/>
+          <w:smallCaps w:val="0"/>
+          <w:color w:val="auto"/>
+        </w:rPr>
+        <w:t xml:space="preserve">This project </w:t>
+      </w:r>
+      <w:r>
+        <w:rPr>
+          <w:rStyle w:val="SubtleReference"/>
+          <w:smallCaps w:val="0"/>
+          <w:color w:val="auto"/>
+        </w:rPr>
+        <w:t xml:space="preserve">strives to </w:t>
+      </w:r>
+      <w:r>
+        <w:rPr>
+          <w:rStyle w:val="SubtleReference"/>
+          <w:smallCaps w:val="0"/>
+          <w:color w:val="auto"/>
+        </w:rPr>
+        <w:t xml:space="preserve">make rating comparisons </w:t>
+      </w:r>
+      <w:r>
+        <w:rPr>
+          <w:rStyle w:val="SubtleReference"/>
+          <w:smallCaps w:val="0"/>
+          <w:color w:val="auto"/>
+        </w:rPr>
+        <w:t>of top films throughout time easily accessible</w:t>
+      </w:r>
+      <w:r>
+        <w:rPr>
+          <w:rStyle w:val="SubtleReference"/>
+          <w:smallCaps w:val="0"/>
+          <w:color w:val="auto"/>
+        </w:rPr>
+        <w:t>. The project is divided into three main comp</w:t>
+      </w:r>
+      <w:r>
+        <w:rPr>
+          <w:rStyle w:val="SubtleReference"/>
+          <w:smallCaps w:val="0"/>
+          <w:color w:val="auto"/>
+        </w:rPr>
+        <w:t>onents: Extract, Transform and L</w:t>
+      </w:r>
+      <w:r>
+        <w:rPr>
+          <w:rStyle w:val="SubtleReference"/>
+          <w:smallCaps w:val="0"/>
+          <w:color w:val="auto"/>
+        </w:rPr>
+        <w:t>oad. For this, data is extracted from four different websites</w:t>
+      </w:r>
+      <w:r>
+        <w:rPr>
+          <w:rStyle w:val="SubtleReference"/>
+          <w:smallCaps w:val="0"/>
+          <w:color w:val="auto"/>
+        </w:rPr>
+        <w:t xml:space="preserve"> using the </w:t>
+      </w:r>
+      <w:proofErr w:type="spellStart"/>
+      <w:r>
+        <w:rPr>
+          <w:rStyle w:val="SubtleReference"/>
+          <w:smallCaps w:val="0"/>
+          <w:color w:val="auto"/>
+        </w:rPr>
+        <w:t>BeautifulSoup</w:t>
+      </w:r>
+      <w:proofErr w:type="spellEnd"/>
+      <w:r>
+        <w:rPr>
+          <w:rStyle w:val="SubtleReference"/>
+          <w:smallCaps w:val="0"/>
+          <w:color w:val="auto"/>
+        </w:rPr>
+        <w:t xml:space="preserve"> and Pandas library</w:t>
+      </w:r>
+      <w:r>
+        <w:rPr>
+          <w:rStyle w:val="SubtleReference"/>
+          <w:smallCaps w:val="0"/>
+          <w:color w:val="auto"/>
+        </w:rPr>
+        <w:t xml:space="preserve">, transformed into the required format </w:t>
+      </w:r>
+      <w:r>
+        <w:rPr>
+          <w:rStyle w:val="SubtleReference"/>
+          <w:smallCaps w:val="0"/>
+          <w:color w:val="auto"/>
+        </w:rPr>
+        <w:t xml:space="preserve">using the Pandas library </w:t>
+      </w:r>
+      <w:r>
+        <w:rPr>
+          <w:rStyle w:val="SubtleReference"/>
+          <w:smallCaps w:val="0"/>
+          <w:color w:val="auto"/>
+        </w:rPr>
+        <w:t>and then load</w:t>
+      </w:r>
+      <w:r>
+        <w:rPr>
+          <w:rStyle w:val="SubtleReference"/>
+          <w:smallCaps w:val="0"/>
+          <w:color w:val="auto"/>
+        </w:rPr>
+        <w:t xml:space="preserve">ed into </w:t>
+      </w:r>
+      <w:r>
+        <w:rPr>
+          <w:rStyle w:val="SubtleReference"/>
+          <w:smallCaps w:val="0"/>
+          <w:color w:val="auto"/>
+        </w:rPr>
+        <w:t>MongoDB. Th</w:t>
+      </w:r>
+      <w:r>
+        <w:rPr>
+          <w:rStyle w:val="SubtleReference"/>
+          <w:smallCaps w:val="0"/>
+          <w:color w:val="auto"/>
+        </w:rPr>
+        <w:t>e analysis is done also using the Pandas library</w:t>
+      </w:r>
+      <w:r>
+        <w:rPr>
+          <w:rStyle w:val="SubtleReference"/>
+          <w:smallCaps w:val="0"/>
+          <w:color w:val="auto"/>
+        </w:rPr>
+        <w:t>. Finally, p</w:t>
+      </w:r>
+      <w:r>
+        <w:rPr>
+          <w:rStyle w:val="SubtleReference"/>
+          <w:smallCaps w:val="0"/>
+          <w:color w:val="auto"/>
+        </w:rPr>
+        <w:t>lotting is done using</w:t>
+      </w:r>
+      <w:r>
+        <w:rPr>
+          <w:rStyle w:val="SubtleReference"/>
+          <w:smallCaps w:val="0"/>
+          <w:color w:val="auto"/>
+        </w:rPr>
+        <w:t xml:space="preserve"> the</w:t>
+      </w:r>
+      <w:r>
+        <w:rPr>
+          <w:rStyle w:val="SubtleReference"/>
+          <w:smallCaps w:val="0"/>
+          <w:color w:val="auto"/>
+        </w:rPr>
+        <w:t xml:space="preserve"> </w:t>
+      </w:r>
+      <w:proofErr w:type="spellStart"/>
+      <w:r>
+        <w:rPr>
+          <w:rStyle w:val="SubtleReference"/>
+          <w:smallCaps w:val="0"/>
+          <w:color w:val="auto"/>
+        </w:rPr>
+        <w:t>Ma</w:t>
+      </w:r>
+      <w:r>
+        <w:rPr>
+          <w:rStyle w:val="SubtleReference"/>
+          <w:smallCaps w:val="0"/>
+          <w:color w:val="auto"/>
+        </w:rPr>
+        <w:t>tplotlib</w:t>
+      </w:r>
+      <w:proofErr w:type="spellEnd"/>
+      <w:r>
+        <w:rPr>
+          <w:rStyle w:val="SubtleReference"/>
+          <w:smallCaps w:val="0"/>
+          <w:color w:val="auto"/>
+        </w:rPr>
+        <w:t xml:space="preserve"> library.</w:t>
+      </w:r>
+    </w:p>
+    <w:p>
+      <w:pPr>
+        <w:rPr>
+          <w:rStyle w:val="SubtleReference"/>
+          <w:smallCaps w:val="0"/>
+          <w:color w:val="auto"/>
+        </w:rPr>
+      </w:pPr>
+      <w:r>
+        <w:rPr>
+          <w:rStyle w:val="SubtleReference"/>
+          <w:smallCaps w:val="0"/>
+          <w:color w:val="auto"/>
+        </w:rPr>
+        <w:t>The questions that this project proposes to answer are:</w:t>
+      </w:r>
+    </w:p>
+    <w:p>
+      <w:pPr>
+        <w:pStyle w:val="NormalWeb"/>
         <w:numPr>
           <w:ilvl w:val="0"/>
-          <w:numId w:val="1"/>
+          <w:numId w:val="5"/>
         </w:numPr>
-        <w:rPr>
-          <w:rFonts w:eastAsia="Times New Roman" w:cstheme="minorHAnsi"/>
-          <w:b/>
-          <w:bCs/>
-          <w:sz w:val="32"/>
-        </w:rPr>
-      </w:pPr>
-      <w:r>
-        <w:rPr>
-          <w:rFonts w:eastAsia="Times New Roman" w:cstheme="minorHAnsi"/>
-          <w:b/>
-          <w:bCs/>
-          <w:sz w:val="32"/>
-        </w:rPr>
-        <w:t>Abstract</w:t>
-      </w:r>
-    </w:p>
-    <w:p>
-      <w:pPr>
-        <w:rPr>
-          <w:rFonts w:eastAsia="Times New Roman" w:cstheme="minorHAnsi"/>
-        </w:rPr>
-      </w:pPr>
-      <w:r>
-        <w:rPr>
-          <w:rFonts w:eastAsia="Times New Roman" w:cstheme="minorHAnsi"/>
-        </w:rPr>
-        <w:t xml:space="preserve">The objective of this project is to compare gross movie earnings data with ratings and popularity rankings from various online resources. Our process involves extracting the Movie earnings and rating data from our sources, transform it into a format that is comparative and then load it to the MySQL workbench or </w:t>
-      </w:r>
-      <w:proofErr w:type="spellStart"/>
-      <w:r>
-        <w:rPr>
-          <w:rFonts w:eastAsia="Times New Roman" w:cstheme="minorHAnsi"/>
-        </w:rPr>
-        <w:t>MangoDB</w:t>
-      </w:r>
-      <w:proofErr w:type="spellEnd"/>
-      <w:r>
-        <w:rPr>
-          <w:rFonts w:eastAsia="Times New Roman" w:cstheme="minorHAnsi"/>
-        </w:rPr>
-        <w:t>. The project aims to answer several possible questions as outlined below and will include a summative and comparative analysis.</w:t>
-      </w:r>
-    </w:p>
-    <w:p>
-      <w:pPr>
-        <w:rPr>
-          <w:rFonts w:ascii="-webkit-standard" w:eastAsia="Times New Roman" w:hAnsi="-webkit-standard" w:cs="Times New Roman"/>
-        </w:rPr>
-      </w:pPr>
-    </w:p>
-    <w:p>
-      <w:pPr>
-        <w:rPr>
-          <w:rFonts w:ascii="-webkit-standard" w:eastAsia="Times New Roman" w:hAnsi="-webkit-standard" w:cs="Times New Roman"/>
-        </w:rPr>
-      </w:pPr>
-    </w:p>
-    <w:p>
-      <w:pPr>
-        <w:pStyle w:val="ListParagraph"/>
+        <w:spacing w:after="0"/>
+        <w:textAlignment w:val="baseline"/>
+        <w:rPr>
+          <w:rStyle w:val="SubtleReference"/>
+          <w:rFonts w:asciiTheme="minorHAnsi" w:eastAsiaTheme="minorHAnsi" w:hAnsiTheme="minorHAnsi" w:cstheme="minorBidi"/>
+          <w:color w:val="auto"/>
+          <w:sz w:val="22"/>
+          <w:szCs w:val="22"/>
+          <w:lang w:val="en-US"/>
+        </w:rPr>
+      </w:pPr>
+      <w:r>
+        <w:rPr>
+          <w:rStyle w:val="SubtleReference"/>
+          <w:rFonts w:asciiTheme="minorHAnsi" w:eastAsiaTheme="minorHAnsi" w:hAnsiTheme="minorHAnsi" w:cstheme="minorBidi"/>
+          <w:color w:val="auto"/>
+          <w:sz w:val="22"/>
+          <w:szCs w:val="22"/>
+          <w:lang w:val="en-US"/>
+        </w:rPr>
+        <w:t xml:space="preserve">What are the top grossing films per week? </w:t>
+      </w:r>
+    </w:p>
+    <w:p>
+      <w:pPr>
+        <w:pStyle w:val="NormalWeb"/>
         <w:numPr>
           <w:ilvl w:val="0"/>
-          <w:numId w:val="1"/>
+          <w:numId w:val="5"/>
         </w:numPr>
-        <w:spacing w:after="0" w:line="240" w:lineRule="auto"/>
-        <w:rPr>
-          <w:rStyle w:val="SubtleReference"/>
-          <w:b/>
-          <w:color w:val="auto"/>
-          <w:sz w:val="32"/>
-        </w:rPr>
-      </w:pPr>
-      <w:r>
-        <w:rPr>
-          <w:rStyle w:val="SubtleReference"/>
-          <w:b/>
-          <w:color w:val="auto"/>
-          <w:sz w:val="32"/>
-        </w:rPr>
-        <w:t>Introduction</w:t>
-      </w:r>
-    </w:p>
-    <w:p>
-      <w:pPr>
-        <w:rPr>
-          <w:rStyle w:val="SubtleReference"/>
-          <w:smallCaps w:val="0"/>
-          <w:color w:val="auto"/>
-        </w:rPr>
-      </w:pPr>
-      <w:r>
-        <w:rPr>
-          <w:rStyle w:val="SubtleReference"/>
-          <w:smallCaps w:val="0"/>
-          <w:color w:val="auto"/>
-        </w:rPr>
-        <w:t xml:space="preserve">There are many websites online that offer movie reviews. However, how each website is unique in its review content is not known. This project is a small effort to compare the review ranking from different websites and conclude which review is linearly correlated with the gross earnings. The project is divided into three main components: Extract, Transform and load. For this, data is extracted from four different websites, transformed into the required format and then load it to the MongoDB. The analysis is done on Pandas IDE and plotting is done using Matplotlib library. </w:t>
-      </w:r>
-    </w:p>
-    <w:p>
-      <w:pPr>
-        <w:rPr>
-          <w:rStyle w:val="SubtleReference"/>
-          <w:smallCaps w:val="0"/>
-          <w:color w:val="auto"/>
-        </w:rPr>
-      </w:pPr>
-      <w:r>
-        <w:rPr>
-          <w:rStyle w:val="SubtleReference"/>
-          <w:smallCaps w:val="0"/>
-          <w:color w:val="auto"/>
-        </w:rPr>
-        <w:t>The questions that this project proposes to answer are:</w:t>
+        <w:spacing w:after="0"/>
+        <w:textAlignment w:val="baseline"/>
+        <w:rPr>
+          <w:rStyle w:val="SubtleReference"/>
+          <w:rFonts w:asciiTheme="minorHAnsi" w:eastAsiaTheme="minorHAnsi" w:hAnsiTheme="minorHAnsi" w:cstheme="minorBidi"/>
+          <w:color w:val="auto"/>
+          <w:sz w:val="22"/>
+          <w:szCs w:val="22"/>
+          <w:lang w:val="en-US"/>
+        </w:rPr>
+      </w:pPr>
+      <w:r>
+        <w:rPr>
+          <w:rStyle w:val="SubtleReference"/>
+          <w:rFonts w:asciiTheme="minorHAnsi" w:eastAsiaTheme="minorHAnsi" w:hAnsiTheme="minorHAnsi" w:cstheme="minorBidi"/>
+          <w:color w:val="auto"/>
+          <w:sz w:val="22"/>
+          <w:szCs w:val="22"/>
+          <w:lang w:val="en-US"/>
+        </w:rPr>
+        <w:t>What are the top 100 grossing films of all time?</w:t>
+      </w:r>
+    </w:p>
+    <w:p>
+      <w:pPr>
+        <w:pStyle w:val="NormalWeb"/>
+        <w:numPr>
+          <w:ilvl w:val="0"/>
+          <w:numId w:val="5"/>
+        </w:numPr>
+        <w:spacing w:after="0"/>
+        <w:textAlignment w:val="baseline"/>
+        <w:rPr>
+          <w:rStyle w:val="SubtleReference"/>
+          <w:rFonts w:asciiTheme="minorHAnsi" w:eastAsiaTheme="minorHAnsi" w:hAnsiTheme="minorHAnsi" w:cstheme="minorBidi"/>
+          <w:color w:val="auto"/>
+          <w:sz w:val="22"/>
+          <w:szCs w:val="22"/>
+          <w:lang w:val="en-US"/>
+        </w:rPr>
+      </w:pPr>
+      <w:r>
+        <w:rPr>
+          <w:rStyle w:val="SubtleReference"/>
+          <w:rFonts w:asciiTheme="minorHAnsi" w:eastAsiaTheme="minorHAnsi" w:hAnsiTheme="minorHAnsi" w:cstheme="minorBidi"/>
+          <w:color w:val="auto"/>
+          <w:sz w:val="22"/>
+          <w:szCs w:val="22"/>
+          <w:lang w:val="en-US"/>
+        </w:rPr>
+        <w:t>What are the rankings of these 100 films on Metacritic.com, IMDB.com, and RottenTomatoes.com?</w:t>
       </w:r>
     </w:p>
     <w:p>
@@ -162,150 +616,106 @@
         <w:spacing w:before="0" w:beforeAutospacing="0" w:after="0" w:afterAutospacing="0"/>
         <w:textAlignment w:val="baseline"/>
         <w:rPr>
-          <w:rFonts w:ascii="Calibri" w:hAnsi="Calibri" w:cs="Calibri"/>
-        </w:rPr>
-      </w:pPr>
-      <w:r>
-        <w:rPr>
-          <w:rFonts w:ascii="Calibri" w:hAnsi="Calibri" w:cs="Calibri"/>
-        </w:rPr>
-        <w:t xml:space="preserve">What are the top grossing films per week? </w:t>
+          <w:rStyle w:val="SubtleReference"/>
+          <w:rFonts w:asciiTheme="minorHAnsi" w:eastAsiaTheme="minorHAnsi" w:hAnsiTheme="minorHAnsi" w:cstheme="minorBidi"/>
+          <w:color w:val="auto"/>
+          <w:sz w:val="22"/>
+          <w:szCs w:val="22"/>
+          <w:lang w:val="en-US"/>
+        </w:rPr>
+      </w:pPr>
+      <w:r>
+        <w:rPr>
+          <w:rStyle w:val="SubtleReference"/>
+          <w:rFonts w:asciiTheme="minorHAnsi" w:eastAsiaTheme="minorHAnsi" w:hAnsiTheme="minorHAnsi" w:cstheme="minorBidi"/>
+          <w:color w:val="auto"/>
+          <w:sz w:val="22"/>
+          <w:szCs w:val="22"/>
+          <w:lang w:val="en-US"/>
+        </w:rPr>
+        <w:t>What does the comparison between critic scores and user scores look like?</w:t>
       </w:r>
     </w:p>
     <w:p>
       <w:pPr>
         <w:pStyle w:val="NormalWeb"/>
-        <w:numPr>
-          <w:ilvl w:val="0"/>
-          <w:numId w:val="5"/>
-        </w:numPr>
         <w:spacing w:before="0" w:beforeAutospacing="0" w:after="0" w:afterAutospacing="0"/>
         <w:textAlignment w:val="baseline"/>
         <w:rPr>
-          <w:rFonts w:ascii="Calibri" w:hAnsi="Calibri" w:cs="Calibri"/>
-        </w:rPr>
-      </w:pPr>
-      <w:r>
-        <w:rPr>
-          <w:rFonts w:ascii="Calibri" w:hAnsi="Calibri" w:cs="Calibri"/>
-        </w:rPr>
-        <w:t>What are the top ranked films?</w:t>
-      </w:r>
-    </w:p>
-    <w:p>
-      <w:pPr>
-        <w:pStyle w:val="NormalWeb"/>
-        <w:numPr>
-          <w:ilvl w:val="0"/>
-          <w:numId w:val="5"/>
-        </w:numPr>
-        <w:spacing w:before="0" w:beforeAutospacing="0" w:after="0" w:afterAutospacing="0"/>
-        <w:textAlignment w:val="baseline"/>
-        <w:rPr>
-          <w:rFonts w:ascii="Calibri" w:hAnsi="Calibri" w:cs="Calibri"/>
-        </w:rPr>
-      </w:pPr>
-      <w:r>
-        <w:rPr>
-          <w:rFonts w:ascii="Calibri" w:hAnsi="Calibri" w:cs="Calibri"/>
-        </w:rPr>
-        <w:t xml:space="preserve">Do the film rankings differ between websites? </w:t>
-      </w:r>
-    </w:p>
-    <w:p>
-      <w:pPr>
-        <w:pStyle w:val="NormalWeb"/>
-        <w:numPr>
-          <w:ilvl w:val="0"/>
-          <w:numId w:val="5"/>
-        </w:numPr>
-        <w:spacing w:before="0" w:beforeAutospacing="0" w:after="0" w:afterAutospacing="0"/>
-        <w:textAlignment w:val="baseline"/>
-        <w:rPr>
-          <w:rFonts w:ascii="Calibri" w:hAnsi="Calibri" w:cs="Calibri"/>
-        </w:rPr>
-      </w:pPr>
-      <w:r>
-        <w:rPr>
-          <w:rFonts w:ascii="Calibri" w:hAnsi="Calibri" w:cs="Calibri"/>
-        </w:rPr>
-        <w:t xml:space="preserve">Are the film ratings for each website normally distributed? (Or skewed/bimodal) </w:t>
-      </w:r>
-    </w:p>
-    <w:p>
-      <w:pPr>
-        <w:pStyle w:val="NormalWeb"/>
-        <w:numPr>
-          <w:ilvl w:val="0"/>
-          <w:numId w:val="5"/>
-        </w:numPr>
-        <w:spacing w:before="0" w:beforeAutospacing="0" w:after="0" w:afterAutospacing="0"/>
-        <w:textAlignment w:val="baseline"/>
-        <w:rPr>
-          <w:rFonts w:ascii="Calibri" w:hAnsi="Calibri" w:cs="Calibri"/>
-        </w:rPr>
-      </w:pPr>
-      <w:r>
-        <w:rPr>
-          <w:rFonts w:ascii="Calibri" w:hAnsi="Calibri" w:cs="Calibri"/>
-        </w:rPr>
-        <w:t>What does the comparison between critic scores and user scores look like?</w:t>
-      </w:r>
-    </w:p>
-    <w:p>
-      <w:pPr>
-        <w:pStyle w:val="ListParagraph"/>
-        <w:rPr>
-          <w:rStyle w:val="SubtleReference"/>
-          <w:smallCaps w:val="0"/>
-          <w:color w:val="auto"/>
-        </w:rPr>
-      </w:pPr>
-    </w:p>
-    <w:p>
-      <w:pPr>
-        <w:rPr>
-          <w:rStyle w:val="SubtleReference"/>
-          <w:smallCaps w:val="0"/>
-          <w:color w:val="auto"/>
-        </w:rPr>
-      </w:pPr>
-    </w:p>
-    <w:p>
-      <w:pPr>
-        <w:pStyle w:val="ListParagraph"/>
-        <w:numPr>
-          <w:ilvl w:val="0"/>
-          <w:numId w:val="1"/>
-        </w:numPr>
-        <w:spacing w:after="0" w:line="240" w:lineRule="auto"/>
-        <w:rPr>
-          <w:rStyle w:val="SubtleReference"/>
-          <w:b/>
-          <w:smallCaps w:val="0"/>
-          <w:color w:val="auto"/>
-          <w:sz w:val="32"/>
-        </w:rPr>
-      </w:pPr>
-      <w:r>
-        <w:rPr>
-          <w:rStyle w:val="SubtleReference"/>
-          <w:b/>
-          <w:smallCaps w:val="0"/>
-          <w:color w:val="auto"/>
-          <w:sz w:val="32"/>
-        </w:rPr>
+          <w:rStyle w:val="SubtleReference"/>
+          <w:rFonts w:asciiTheme="minorHAnsi" w:eastAsiaTheme="minorHAnsi" w:hAnsiTheme="minorHAnsi" w:cstheme="minorBidi"/>
+          <w:color w:val="auto"/>
+          <w:sz w:val="22"/>
+          <w:szCs w:val="22"/>
+          <w:lang w:val="en-US"/>
+        </w:rPr>
+      </w:pPr>
+    </w:p>
+    <w:p>
+      <w:r>
+        <w:rPr>
+          <w:rStyle w:val="SubtleReference"/>
+          <w:smallCaps w:val="0"/>
+          <w:color w:val="auto"/>
+        </w:rPr>
+        <w:t>We expect that</w:t>
+      </w:r>
+      <w:r>
+        <w:rPr>
+          <w:rStyle w:val="SubtleReference"/>
+          <w:smallCaps w:val="0"/>
+          <w:color w:val="auto"/>
+        </w:rPr>
+        <w:t xml:space="preserve"> </w:t>
+      </w:r>
+      <w:r>
+        <w:rPr>
+          <w:rStyle w:val="SubtleReference"/>
+          <w:smallCaps w:val="0"/>
+          <w:color w:val="auto"/>
+        </w:rPr>
+        <w:t>user and critic scores</w:t>
+      </w:r>
+      <w:r>
+        <w:rPr>
+          <w:rStyle w:val="SubtleReference"/>
+          <w:smallCaps w:val="0"/>
+          <w:color w:val="auto"/>
+        </w:rPr>
+        <w:t xml:space="preserve"> </w:t>
+      </w:r>
+      <w:r>
+        <w:rPr>
+          <w:rStyle w:val="SubtleReference"/>
+          <w:smallCaps w:val="0"/>
+          <w:color w:val="auto"/>
+        </w:rPr>
+        <w:t>would</w:t>
+      </w:r>
+      <w:r>
+        <w:rPr>
+          <w:rStyle w:val="SubtleReference"/>
+          <w:smallCaps w:val="0"/>
+          <w:color w:val="auto"/>
+        </w:rPr>
+        <w:t xml:space="preserve"> be </w:t>
+      </w:r>
+      <w:r>
+        <w:rPr>
+          <w:rStyle w:val="SubtleReference"/>
+          <w:smallCaps w:val="0"/>
+          <w:color w:val="auto"/>
+        </w:rPr>
+        <w:t>different on each website, which is why there is value to checking each source in the first place.</w:t>
+      </w:r>
+    </w:p>
+    <w:p>
+      <w:pPr>
+        <w:pStyle w:val="Heading2"/>
+      </w:pPr>
+      <w:r>
         <w:t>Resources</w:t>
       </w:r>
-    </w:p>
-    <w:p>
-      <w:pPr>
-        <w:rPr>
-          <w:rStyle w:val="SubtleReference"/>
-          <w:smallCaps w:val="0"/>
-          <w:color w:val="auto"/>
-        </w:rPr>
-      </w:pPr>
     </w:p>
     <w:p>
       <w:pPr>
@@ -333,9 +743,9 @@
         </w:numPr>
         <w:spacing w:after="0" w:line="240" w:lineRule="auto"/>
         <w:rPr>
-          <w:rStyle w:val="SubtleReference"/>
-          <w:smallCaps w:val="0"/>
-          <w:color w:val="auto"/>
+          <w:rStyle w:val="Hyperlink"/>
+          <w:color w:val="auto"/>
+          <w:u w:val="none"/>
         </w:rPr>
       </w:pPr>
       <w:hyperlink r:id="rId5" w:history="1">
@@ -360,9 +770,34 @@
           <w:rStyle w:val="SubtleReference"/>
           <w:smallCaps w:val="0"/>
           <w:color w:val="auto"/>
+          <w:u w:val="single"/>
         </w:rPr>
       </w:pPr>
       <w:hyperlink r:id="rId6" w:history="1">
+        <w:r>
+          <w:rPr>
+            <w:rStyle w:val="Hyperlink"/>
+            <w:color w:val="auto"/>
+          </w:rPr>
+          <w:t>https://www.metacritic.com/</w:t>
+        </w:r>
+      </w:hyperlink>
+    </w:p>
+    <w:p>
+      <w:pPr>
+        <w:pStyle w:val="ListParagraph"/>
+        <w:numPr>
+          <w:ilvl w:val="0"/>
+          <w:numId w:val="3"/>
+        </w:numPr>
+        <w:spacing w:after="0" w:line="240" w:lineRule="auto"/>
+        <w:rPr>
+          <w:rStyle w:val="SubtleReference"/>
+          <w:smallCaps w:val="0"/>
+          <w:color w:val="auto"/>
+        </w:rPr>
+      </w:pPr>
+      <w:hyperlink r:id="rId7" w:history="1">
         <w:r>
           <w:rPr>
             <w:rStyle w:val="Hyperlink"/>
@@ -386,7 +821,7 @@
           <w:color w:val="auto"/>
         </w:rPr>
       </w:pPr>
-      <w:hyperlink r:id="rId7" w:history="1">
+      <w:hyperlink r:id="rId8" w:history="1">
         <w:r>
           <w:rPr>
             <w:rStyle w:val="Hyperlink"/>
@@ -399,63 +834,46 @@
     <w:p>
       <w:pPr>
         <w:pStyle w:val="ListParagraph"/>
-        <w:numPr>
-          <w:ilvl w:val="0"/>
-          <w:numId w:val="3"/>
-        </w:numPr>
         <w:spacing w:after="0" w:line="240" w:lineRule="auto"/>
         <w:rPr>
           <w:rStyle w:val="SubtleReference"/>
           <w:smallCaps w:val="0"/>
           <w:color w:val="auto"/>
-        </w:rPr>
-      </w:pPr>
-      <w:hyperlink r:id="rId8" w:history="1">
-        <w:r>
-          <w:rPr>
-            <w:rStyle w:val="Hyperlink"/>
-            <w:color w:val="auto"/>
-          </w:rPr>
-          <w:t>https://www.metacritic.com/</w:t>
-        </w:r>
-      </w:hyperlink>
-    </w:p>
-    <w:p>
-      <w:pPr>
-        <w:rPr>
-          <w:rStyle w:val="SubtleReference"/>
-          <w:smallCaps w:val="0"/>
-          <w:color w:val="auto"/>
-        </w:rPr>
-      </w:pPr>
-    </w:p>
-    <w:p>
-      <w:pPr>
-        <w:rPr>
-          <w:rStyle w:val="SubtleReference"/>
-          <w:smallCaps w:val="0"/>
-          <w:color w:val="auto"/>
-        </w:rPr>
-      </w:pPr>
-      <w:bookmarkStart w:id="0" w:name="_GoBack"/>
-      <w:bookmarkEnd w:id="0"/>
-    </w:p>
-    <w:p>
-      <w:pPr>
-        <w:rPr>
-          <w:rStyle w:val="SubtleReference"/>
-          <w:smallCaps w:val="0"/>
-          <w:color w:val="auto"/>
-        </w:rPr>
-      </w:pPr>
-      <w:r>
-        <w:rPr>
-          <w:rStyle w:val="SubtleReference"/>
-          <w:smallCaps w:val="0"/>
-          <w:color w:val="auto"/>
-        </w:rPr>
-        <w:lastRenderedPageBreak/>
-        <w:t>Technologies Used are:</w:t>
+          <w:u w:val="single"/>
+        </w:rPr>
+      </w:pPr>
+    </w:p>
+    <w:p>
+      <w:pPr>
+        <w:rPr>
+          <w:rStyle w:val="SubtleReference"/>
+          <w:smallCaps w:val="0"/>
+          <w:color w:val="auto"/>
+        </w:rPr>
+      </w:pPr>
+      <w:r>
+        <w:rPr>
+          <w:rStyle w:val="SubtleReference"/>
+          <w:smallCaps w:val="0"/>
+          <w:color w:val="auto"/>
+        </w:rPr>
+        <w:t>T</w:t>
+      </w:r>
+      <w:r>
+        <w:rPr>
+          <w:rStyle w:val="SubtleReference"/>
+          <w:smallCaps w:val="0"/>
+          <w:color w:val="auto"/>
+        </w:rPr>
+        <w:t>echnologies u</w:t>
+      </w:r>
+      <w:r>
+        <w:rPr>
+          <w:rStyle w:val="SubtleReference"/>
+          <w:smallCaps w:val="0"/>
+          <w:color w:val="auto"/>
+        </w:rPr>
+        <w:t>sed are:</w:t>
       </w:r>
     </w:p>
     <w:p>
@@ -473,17 +891,57 @@
         </w:rPr>
       </w:pPr>
       <w:proofErr w:type="spellStart"/>
-      <w:proofErr w:type="gramStart"/>
-      <w:r>
-        <w:rPr>
-          <w:rStyle w:val="SubtleReference"/>
-          <w:smallCaps w:val="0"/>
-          <w:color w:val="auto"/>
-        </w:rPr>
-        <w:t>Pandas,Jupyter</w:t>
+      <w:r>
+        <w:rPr>
+          <w:rStyle w:val="SubtleReference"/>
+          <w:smallCaps w:val="0"/>
+          <w:color w:val="auto"/>
+        </w:rPr>
+        <w:t>Jupyter</w:t>
       </w:r>
       <w:proofErr w:type="spellEnd"/>
-      <w:proofErr w:type="gramEnd"/>
+      <w:r>
+        <w:rPr>
+          <w:rStyle w:val="SubtleReference"/>
+          <w:smallCaps w:val="0"/>
+          <w:color w:val="auto"/>
+        </w:rPr>
+        <w:t xml:space="preserve"> Notebook (Python 3 and Python Libraries like </w:t>
+      </w:r>
+      <w:r>
+        <w:rPr>
+          <w:rStyle w:val="SubtleReference"/>
+          <w:smallCaps w:val="0"/>
+          <w:color w:val="auto"/>
+        </w:rPr>
+        <w:t>Beautiful Soup</w:t>
+      </w:r>
+      <w:r>
+        <w:rPr>
+          <w:rStyle w:val="SubtleReference"/>
+          <w:smallCaps w:val="0"/>
+          <w:color w:val="auto"/>
+        </w:rPr>
+        <w:t xml:space="preserve">, Pandas, and </w:t>
+      </w:r>
+      <w:proofErr w:type="spellStart"/>
+      <w:r>
+        <w:rPr>
+          <w:rStyle w:val="SubtleReference"/>
+          <w:smallCaps w:val="0"/>
+          <w:color w:val="auto"/>
+        </w:rPr>
+        <w:t>Matplotlib</w:t>
+      </w:r>
+      <w:proofErr w:type="spellEnd"/>
+      <w:r>
+        <w:rPr>
+          <w:rStyle w:val="SubtleReference"/>
+          <w:smallCaps w:val="0"/>
+          <w:color w:val="auto"/>
+        </w:rPr>
+        <w:t>)</w:t>
+      </w:r>
     </w:p>
     <w:p>
       <w:pPr>
@@ -505,7 +963,26 @@
           <w:smallCaps w:val="0"/>
           <w:color w:val="auto"/>
         </w:rPr>
-        <w:t>Matplotlib</w:t>
+        <w:t>MongoDB</w:t>
+      </w:r>
+    </w:p>
+    <w:p>
+      <w:pPr>
+        <w:spacing w:after="0" w:line="240" w:lineRule="auto"/>
+        <w:rPr>
+          <w:rStyle w:val="SubtleReference"/>
+          <w:smallCaps w:val="0"/>
+          <w:color w:val="auto"/>
+        </w:rPr>
+      </w:pPr>
+    </w:p>
+    <w:p>
+      <w:pPr>
+        <w:pStyle w:val="Heading2"/>
+      </w:pPr>
+      <w:r>
+        <w:lastRenderedPageBreak/>
+        <w:t>Methods</w:t>
       </w:r>
     </w:p>
     <w:p>
@@ -513,98 +990,7 @@
         <w:pStyle w:val="ListParagraph"/>
         <w:numPr>
           <w:ilvl w:val="0"/>
-          <w:numId w:val="4"/>
-        </w:numPr>
-        <w:spacing w:after="0" w:line="240" w:lineRule="auto"/>
-        <w:rPr>
-          <w:rStyle w:val="SubtleReference"/>
-          <w:smallCaps w:val="0"/>
-          <w:color w:val="auto"/>
-        </w:rPr>
-      </w:pPr>
-      <w:r>
-        <w:rPr>
-          <w:rStyle w:val="SubtleReference"/>
-          <w:smallCaps w:val="0"/>
-          <w:color w:val="auto"/>
-        </w:rPr>
-        <w:t>MongoDB</w:t>
-      </w:r>
-    </w:p>
-    <w:p>
-      <w:pPr>
-        <w:pStyle w:val="ListParagraph"/>
-        <w:numPr>
-          <w:ilvl w:val="0"/>
-          <w:numId w:val="4"/>
-        </w:numPr>
-        <w:spacing w:after="0" w:line="240" w:lineRule="auto"/>
-        <w:rPr>
-          <w:rStyle w:val="SubtleReference"/>
-          <w:smallCaps w:val="0"/>
-          <w:color w:val="auto"/>
-        </w:rPr>
-      </w:pPr>
-      <w:r>
-        <w:rPr>
-          <w:rStyle w:val="SubtleReference"/>
-          <w:smallCaps w:val="0"/>
-          <w:color w:val="auto"/>
-        </w:rPr>
-        <w:t>Beautiful Soup</w:t>
-      </w:r>
-    </w:p>
-    <w:p>
-      <w:pPr>
-        <w:rPr>
-          <w:rStyle w:val="SubtleReference"/>
-          <w:smallCaps w:val="0"/>
-          <w:color w:val="auto"/>
-        </w:rPr>
-      </w:pPr>
-    </w:p>
-    <w:p>
-      <w:pPr>
-        <w:pStyle w:val="ListParagraph"/>
-        <w:numPr>
-          <w:ilvl w:val="0"/>
-          <w:numId w:val="1"/>
-        </w:numPr>
-        <w:spacing w:after="0" w:line="240" w:lineRule="auto"/>
-        <w:rPr>
-          <w:rStyle w:val="SubtleReference"/>
-          <w:b/>
-          <w:smallCaps w:val="0"/>
-          <w:color w:val="auto"/>
-          <w:sz w:val="32"/>
-        </w:rPr>
-      </w:pPr>
-      <w:r>
-        <w:rPr>
-          <w:rStyle w:val="SubtleReference"/>
-          <w:b/>
-          <w:smallCaps w:val="0"/>
-          <w:color w:val="auto"/>
-          <w:sz w:val="32"/>
-        </w:rPr>
-        <w:t>Methods and Discussion</w:t>
-      </w:r>
-    </w:p>
-    <w:p>
-      <w:pPr>
-        <w:rPr>
-          <w:rStyle w:val="SubtleReference"/>
-          <w:smallCaps w:val="0"/>
-          <w:color w:val="auto"/>
-        </w:rPr>
-      </w:pPr>
-    </w:p>
-    <w:p>
-      <w:pPr>
-        <w:pStyle w:val="ListParagraph"/>
-        <w:numPr>
-          <w:ilvl w:val="1"/>
-          <w:numId w:val="1"/>
+          <w:numId w:val="6"/>
         </w:numPr>
         <w:spacing w:after="0" w:line="240" w:lineRule="auto"/>
         <w:rPr>
@@ -752,49 +1138,584 @@
     <w:p>
       <w:pPr>
         <w:pStyle w:val="ListParagraph"/>
-        <w:rPr>
-          <w:rStyle w:val="SubtleReference"/>
-          <w:smallCaps w:val="0"/>
-          <w:color w:val="auto"/>
-        </w:rPr>
-      </w:pPr>
+        <w:numPr>
+          <w:ilvl w:val="0"/>
+          <w:numId w:val="6"/>
+        </w:numPr>
+        <w:rPr>
+          <w:rStyle w:val="SubtleReference"/>
+          <w:smallCaps w:val="0"/>
+          <w:color w:val="auto"/>
+        </w:rPr>
+      </w:pPr>
+      <w:r>
+        <w:rPr>
+          <w:rStyle w:val="SubtleReference"/>
+          <w:smallCaps w:val="0"/>
+          <w:color w:val="auto"/>
+        </w:rPr>
+        <w:t>Comparative analy</w:t>
+      </w:r>
+      <w:r>
+        <w:rPr>
+          <w:rStyle w:val="SubtleReference"/>
+          <w:smallCaps w:val="0"/>
+          <w:color w:val="auto"/>
+        </w:rPr>
+        <w:t>sis of m</w:t>
+      </w:r>
+      <w:r>
+        <w:rPr>
+          <w:rStyle w:val="SubtleReference"/>
+          <w:smallCaps w:val="0"/>
+          <w:color w:val="auto"/>
+        </w:rPr>
+        <w:t>ovie reviews from</w:t>
+      </w:r>
+      <w:r>
+        <w:rPr>
+          <w:rStyle w:val="SubtleReference"/>
+          <w:smallCaps w:val="0"/>
+          <w:color w:val="auto"/>
+        </w:rPr>
+        <w:t xml:space="preserve"> different web sources</w:t>
+      </w:r>
     </w:p>
     <w:p>
       <w:pPr>
         <w:pStyle w:val="ListParagraph"/>
-        <w:rPr>
-          <w:rStyle w:val="SubtleReference"/>
-          <w:smallCaps w:val="0"/>
-          <w:color w:val="auto"/>
-        </w:rPr>
-      </w:pPr>
+        <w:spacing w:after="0" w:line="240" w:lineRule="auto"/>
+        <w:jc w:val="both"/>
+        <w:rPr>
+          <w:rStyle w:val="SubtleReference"/>
+          <w:smallCaps w:val="0"/>
+          <w:color w:val="auto"/>
+          <w:u w:val="single"/>
+        </w:rPr>
+      </w:pPr>
+    </w:p>
+    <w:p>
+      <w:pPr>
+        <w:pStyle w:val="ListParagraph"/>
+        <w:ind w:left="1080"/>
+        <w:jc w:val="both"/>
+        <w:rPr>
+          <w:rStyle w:val="SubtleReference"/>
+          <w:smallCaps w:val="0"/>
+          <w:color w:val="auto"/>
+        </w:rPr>
+      </w:pPr>
+      <w:r>
+        <w:rPr>
+          <w:rStyle w:val="SubtleReference"/>
+          <w:smallCaps w:val="0"/>
+          <w:color w:val="auto"/>
+        </w:rPr>
+        <w:t xml:space="preserve">The base data of Top 100 Grossing movies were extracted from the-numbers.com web tables using the Pandas </w:t>
+      </w:r>
+      <w:proofErr w:type="spellStart"/>
+      <w:r>
+        <w:rPr>
+          <w:rStyle w:val="SubtleReference"/>
+          <w:smallCaps w:val="0"/>
+          <w:color w:val="auto"/>
+        </w:rPr>
+        <w:t>read_html</w:t>
+      </w:r>
+      <w:proofErr w:type="spellEnd"/>
+      <w:r>
+        <w:rPr>
+          <w:rStyle w:val="SubtleReference"/>
+          <w:smallCaps w:val="0"/>
+          <w:color w:val="auto"/>
+        </w:rPr>
+        <w:t xml:space="preserve"> built-in function. </w:t>
+      </w:r>
+      <w:r>
+        <w:rPr>
+          <w:rStyle w:val="SubtleReference"/>
+          <w:smallCaps w:val="0"/>
+          <w:color w:val="auto"/>
+        </w:rPr>
+        <w:t xml:space="preserve">The data from </w:t>
+      </w:r>
+      <w:proofErr w:type="spellStart"/>
+      <w:r>
+        <w:rPr>
+          <w:rStyle w:val="SubtleReference"/>
+          <w:smallCaps w:val="0"/>
+          <w:color w:val="auto"/>
+        </w:rPr>
+        <w:t>Metacritic</w:t>
+      </w:r>
+      <w:proofErr w:type="spellEnd"/>
+      <w:r>
+        <w:rPr>
+          <w:rStyle w:val="SubtleReference"/>
+          <w:smallCaps w:val="0"/>
+          <w:color w:val="auto"/>
+        </w:rPr>
+        <w:t xml:space="preserve"> </w:t>
+      </w:r>
+      <w:r>
+        <w:rPr>
+          <w:rStyle w:val="SubtleReference"/>
+          <w:smallCaps w:val="0"/>
+          <w:color w:val="auto"/>
+        </w:rPr>
+        <w:t>and Rotten Tomatoes website</w:t>
+      </w:r>
+      <w:r>
+        <w:rPr>
+          <w:rStyle w:val="SubtleReference"/>
+          <w:smallCaps w:val="0"/>
+          <w:color w:val="auto"/>
+        </w:rPr>
+        <w:t>s</w:t>
+      </w:r>
+      <w:r>
+        <w:rPr>
+          <w:rStyle w:val="SubtleReference"/>
+          <w:smallCaps w:val="0"/>
+          <w:color w:val="auto"/>
+        </w:rPr>
+        <w:t xml:space="preserve"> </w:t>
+      </w:r>
+      <w:r>
+        <w:rPr>
+          <w:rStyle w:val="SubtleReference"/>
+          <w:smallCaps w:val="0"/>
+          <w:color w:val="auto"/>
+        </w:rPr>
+        <w:t xml:space="preserve">were </w:t>
+      </w:r>
+      <w:r>
+        <w:rPr>
+          <w:rStyle w:val="SubtleReference"/>
+          <w:smallCaps w:val="0"/>
+          <w:color w:val="auto"/>
+        </w:rPr>
+        <w:t>extra</w:t>
+      </w:r>
+      <w:r>
+        <w:rPr>
+          <w:rStyle w:val="SubtleReference"/>
+          <w:smallCaps w:val="0"/>
+          <w:color w:val="auto"/>
+        </w:rPr>
+        <w:t xml:space="preserve">cted through web scraping using the </w:t>
+      </w:r>
+      <w:proofErr w:type="spellStart"/>
+      <w:r>
+        <w:rPr>
+          <w:rStyle w:val="SubtleReference"/>
+          <w:smallCaps w:val="0"/>
+          <w:color w:val="auto"/>
+        </w:rPr>
+        <w:t>BeautifulSoup</w:t>
+      </w:r>
+      <w:proofErr w:type="spellEnd"/>
+      <w:r>
+        <w:rPr>
+          <w:rStyle w:val="SubtleReference"/>
+          <w:smallCaps w:val="0"/>
+          <w:color w:val="auto"/>
+        </w:rPr>
+        <w:t xml:space="preserve"> library. Finally, IMDB data was </w:t>
+      </w:r>
+      <w:r>
+        <w:rPr>
+          <w:rStyle w:val="SubtleReference"/>
+          <w:smallCaps w:val="0"/>
+          <w:color w:val="auto"/>
+        </w:rPr>
+        <w:t xml:space="preserve">extracted </w:t>
+      </w:r>
+      <w:r>
+        <w:rPr>
+          <w:rStyle w:val="SubtleReference"/>
+          <w:smallCaps w:val="0"/>
+          <w:color w:val="auto"/>
+        </w:rPr>
+        <w:t>using</w:t>
+      </w:r>
+      <w:r>
+        <w:rPr>
+          <w:rStyle w:val="SubtleReference"/>
+          <w:smallCaps w:val="0"/>
+          <w:color w:val="auto"/>
+        </w:rPr>
+        <w:t xml:space="preserve"> </w:t>
+      </w:r>
+      <w:r>
+        <w:rPr>
+          <w:rStyle w:val="SubtleReference"/>
+          <w:smallCaps w:val="0"/>
+          <w:color w:val="auto"/>
+        </w:rPr>
+        <w:t xml:space="preserve">the </w:t>
+      </w:r>
+      <w:r>
+        <w:rPr>
+          <w:rStyle w:val="SubtleReference"/>
+          <w:smallCaps w:val="0"/>
+          <w:color w:val="auto"/>
+        </w:rPr>
+        <w:t>OMDB API.</w:t>
+      </w:r>
+      <w:r>
+        <w:rPr>
+          <w:rStyle w:val="SubtleReference"/>
+          <w:smallCaps w:val="0"/>
+          <w:color w:val="auto"/>
+        </w:rPr>
+        <w:t xml:space="preserve"> All extractions were performed using the requests library.</w:t>
+      </w:r>
+      <w:r>
+        <w:rPr>
+          <w:rStyle w:val="SubtleReference"/>
+          <w:smallCaps w:val="0"/>
+          <w:color w:val="auto"/>
+        </w:rPr>
+        <w:t xml:space="preserve"> Since the aim was to do the comparison </w:t>
+      </w:r>
+      <w:r>
+        <w:rPr>
+          <w:rStyle w:val="SubtleReference"/>
+          <w:smallCaps w:val="0"/>
+          <w:color w:val="auto"/>
+        </w:rPr>
+        <w:t>of</w:t>
+      </w:r>
+      <w:r>
+        <w:rPr>
+          <w:rStyle w:val="SubtleReference"/>
+          <w:smallCaps w:val="0"/>
+          <w:color w:val="auto"/>
+        </w:rPr>
+        <w:t xml:space="preserve"> the </w:t>
+      </w:r>
+      <w:r>
+        <w:rPr>
+          <w:rStyle w:val="SubtleReference"/>
+          <w:smallCaps w:val="0"/>
+          <w:color w:val="auto"/>
+        </w:rPr>
+        <w:t>top-grossing</w:t>
+      </w:r>
+      <w:r>
+        <w:rPr>
+          <w:rStyle w:val="SubtleReference"/>
+          <w:smallCaps w:val="0"/>
+          <w:color w:val="auto"/>
+        </w:rPr>
+        <w:t xml:space="preserve"> </w:t>
+      </w:r>
+      <w:r>
+        <w:rPr>
+          <w:rStyle w:val="SubtleReference"/>
+          <w:smallCaps w:val="0"/>
+          <w:color w:val="auto"/>
+        </w:rPr>
+        <w:t>movies</w:t>
+      </w:r>
+      <w:r>
+        <w:rPr>
+          <w:rStyle w:val="SubtleReference"/>
+          <w:smallCaps w:val="0"/>
+          <w:color w:val="auto"/>
+        </w:rPr>
+        <w:t xml:space="preserve"> from three different websites, the extracted data required rigorous cleaning to bring</w:t>
+      </w:r>
+      <w:r>
+        <w:rPr>
+          <w:rStyle w:val="SubtleReference"/>
+          <w:smallCaps w:val="0"/>
+          <w:color w:val="auto"/>
+        </w:rPr>
+        <w:t xml:space="preserve"> it to the form where merging was</w:t>
+      </w:r>
+      <w:r>
+        <w:rPr>
+          <w:rStyle w:val="SubtleReference"/>
+          <w:smallCaps w:val="0"/>
+          <w:color w:val="auto"/>
+        </w:rPr>
+        <w:t xml:space="preserve"> possible.</w:t>
+      </w:r>
+      <w:r>
+        <w:rPr>
+          <w:rStyle w:val="SubtleReference"/>
+          <w:smallCaps w:val="0"/>
+          <w:color w:val="auto"/>
+        </w:rPr>
+        <w:t xml:space="preserve"> First, data from </w:t>
+      </w:r>
+      <w:r>
+        <w:rPr>
+          <w:rStyle w:val="SubtleReference"/>
+          <w:smallCaps w:val="0"/>
+          <w:color w:val="auto"/>
+        </w:rPr>
+        <w:t>the Numbers website was</w:t>
+      </w:r>
+      <w:r>
+        <w:rPr>
+          <w:rStyle w:val="SubtleReference"/>
+          <w:smallCaps w:val="0"/>
+          <w:color w:val="auto"/>
+        </w:rPr>
+        <w:t xml:space="preserve"> extracted to get</w:t>
+      </w:r>
+      <w:r>
+        <w:rPr>
+          <w:rStyle w:val="SubtleReference"/>
+          <w:smallCaps w:val="0"/>
+          <w:color w:val="auto"/>
+        </w:rPr>
+        <w:t xml:space="preserve"> the</w:t>
+      </w:r>
+      <w:r>
+        <w:rPr>
+          <w:rStyle w:val="SubtleReference"/>
+          <w:smallCaps w:val="0"/>
+          <w:color w:val="auto"/>
+        </w:rPr>
+        <w:t xml:space="preserve"> top 100 grossing movies and cleaned to convert box office column datatype from </w:t>
+      </w:r>
+      <w:proofErr w:type="spellStart"/>
+      <w:r>
+        <w:rPr>
+          <w:rStyle w:val="SubtleReference"/>
+          <w:smallCaps w:val="0"/>
+          <w:color w:val="auto"/>
+        </w:rPr>
+        <w:t>str</w:t>
+      </w:r>
+      <w:proofErr w:type="spellEnd"/>
+      <w:r>
+        <w:rPr>
+          <w:rStyle w:val="SubtleReference"/>
+          <w:smallCaps w:val="0"/>
+          <w:color w:val="auto"/>
+        </w:rPr>
+        <w:t xml:space="preserve"> to float.</w:t>
+      </w:r>
+    </w:p>
+    <w:p>
+      <w:pPr>
+        <w:pStyle w:val="ListParagraph"/>
+        <w:ind w:left="1080"/>
+        <w:jc w:val="both"/>
+        <w:rPr>
+          <w:rStyle w:val="SubtleReference"/>
+          <w:smallCaps w:val="0"/>
+          <w:color w:val="auto"/>
+        </w:rPr>
+      </w:pPr>
+    </w:p>
+    <w:p>
+      <w:pPr>
+        <w:pStyle w:val="ListParagraph"/>
+        <w:ind w:left="1080"/>
+        <w:jc w:val="both"/>
+        <w:rPr>
+          <w:rStyle w:val="SubtleReference"/>
+          <w:smallCaps w:val="0"/>
+          <w:color w:val="auto"/>
+        </w:rPr>
+      </w:pPr>
+      <w:r>
+        <w:rPr>
+          <w:rStyle w:val="SubtleReference"/>
+          <w:smallCaps w:val="0"/>
+          <w:color w:val="auto"/>
+        </w:rPr>
+        <w:t xml:space="preserve">Movie titles from Numbers website are used to scrap data from </w:t>
+      </w:r>
+      <w:proofErr w:type="spellStart"/>
+      <w:r>
+        <w:rPr>
+          <w:rStyle w:val="SubtleReference"/>
+          <w:smallCaps w:val="0"/>
+          <w:color w:val="auto"/>
+        </w:rPr>
+        <w:t>Metacritic</w:t>
+      </w:r>
+      <w:proofErr w:type="spellEnd"/>
+      <w:r>
+        <w:rPr>
+          <w:rStyle w:val="SubtleReference"/>
+          <w:smallCaps w:val="0"/>
+          <w:color w:val="auto"/>
+        </w:rPr>
+        <w:t xml:space="preserve"> website. Similarly, data from IMDB website is extracted from OMDB API and data from </w:t>
+      </w:r>
+      <w:r>
+        <w:rPr>
+          <w:rStyle w:val="SubtleReference"/>
+          <w:smallCaps w:val="0"/>
+          <w:color w:val="auto"/>
+        </w:rPr>
+        <w:t>Rotte</w:t>
+      </w:r>
+      <w:r>
+        <w:rPr>
+          <w:rStyle w:val="SubtleReference"/>
+          <w:smallCaps w:val="0"/>
+          <w:color w:val="auto"/>
+        </w:rPr>
+        <w:t>n Tomatoes website is extracted with we</w:t>
+      </w:r>
+      <w:bookmarkStart w:id="0" w:name="_GoBack"/>
+      <w:bookmarkEnd w:id="0"/>
+      <w:r>
+        <w:rPr>
+          <w:rStyle w:val="SubtleReference"/>
+          <w:smallCaps w:val="0"/>
+          <w:color w:val="auto"/>
+        </w:rPr>
+        <w:t xml:space="preserve">b scraping. </w:t>
+      </w:r>
+    </w:p>
+    <w:p>
+      <w:pPr>
+        <w:pStyle w:val="ListParagraph"/>
+        <w:ind w:left="1080"/>
+        <w:jc w:val="both"/>
+        <w:rPr>
+          <w:rStyle w:val="SubtleReference"/>
+          <w:smallCaps w:val="0"/>
+          <w:color w:val="auto"/>
+        </w:rPr>
+      </w:pPr>
+    </w:p>
+    <w:p>
+      <w:pPr>
+        <w:pStyle w:val="ListParagraph"/>
+        <w:ind w:left="1080"/>
+        <w:jc w:val="both"/>
+        <w:rPr>
+          <w:rStyle w:val="SubtleReference"/>
+          <w:smallCaps w:val="0"/>
+          <w:color w:val="auto"/>
+        </w:rPr>
+      </w:pPr>
+    </w:p>
+    <w:p>
+      <w:pPr>
+        <w:pStyle w:val="ListParagraph"/>
+        <w:ind w:left="1080"/>
+        <w:jc w:val="both"/>
+        <w:rPr>
+          <w:rStyle w:val="SubtleReference"/>
+          <w:smallCaps w:val="0"/>
+          <w:color w:val="auto"/>
+        </w:rPr>
+      </w:pPr>
+      <w:r>
+        <w:rPr>
+          <w:rStyle w:val="SubtleReference"/>
+          <w:smallCaps w:val="0"/>
+          <w:color w:val="auto"/>
+        </w:rPr>
+        <w:t xml:space="preserve">Following Data cleaning were steps taken before merging the data: </w:t>
+      </w:r>
     </w:p>
     <w:p>
       <w:pPr>
         <w:pStyle w:val="ListParagraph"/>
         <w:numPr>
-          <w:ilvl w:val="1"/>
-          <w:numId w:val="1"/>
+          <w:ilvl w:val="0"/>
+          <w:numId w:val="9"/>
         </w:numPr>
-        <w:spacing w:after="0" w:line="240" w:lineRule="auto"/>
-        <w:rPr>
-          <w:rStyle w:val="SubtleReference"/>
-          <w:smallCaps w:val="0"/>
-          <w:color w:val="auto"/>
-        </w:rPr>
-      </w:pPr>
-      <w:r>
-        <w:rPr>
-          <w:rStyle w:val="SubtleReference"/>
-          <w:smallCaps w:val="0"/>
-          <w:color w:val="auto"/>
-        </w:rPr>
-        <w:t>Comparative analytics from Metacritic, IMDB and Rotten Tomatoes data</w:t>
+        <w:jc w:val="both"/>
+        <w:rPr>
+          <w:rStyle w:val="SubtleReference"/>
+          <w:smallCaps w:val="0"/>
+          <w:color w:val="auto"/>
+        </w:rPr>
+      </w:pPr>
+      <w:r>
+        <w:rPr>
+          <w:rStyle w:val="SubtleReference"/>
+          <w:smallCaps w:val="0"/>
+          <w:color w:val="auto"/>
+        </w:rPr>
+        <w:t>Stripping blank spaces.</w:t>
       </w:r>
     </w:p>
     <w:p>
       <w:pPr>
         <w:pStyle w:val="ListParagraph"/>
+        <w:numPr>
+          <w:ilvl w:val="0"/>
+          <w:numId w:val="9"/>
+        </w:numPr>
+        <w:jc w:val="both"/>
+        <w:rPr>
+          <w:rStyle w:val="SubtleReference"/>
+          <w:smallCaps w:val="0"/>
+          <w:color w:val="auto"/>
+        </w:rPr>
+      </w:pPr>
+      <w:r>
+        <w:rPr>
+          <w:rStyle w:val="SubtleReference"/>
+          <w:smallCaps w:val="0"/>
+          <w:color w:val="auto"/>
+        </w:rPr>
+        <w:t>Converting box office data to decimal formatting.</w:t>
+      </w:r>
+    </w:p>
+    <w:p>
+      <w:pPr>
+        <w:pStyle w:val="ListParagraph"/>
+        <w:numPr>
+          <w:ilvl w:val="0"/>
+          <w:numId w:val="9"/>
+        </w:numPr>
+        <w:jc w:val="both"/>
+        <w:rPr>
+          <w:rStyle w:val="SubtleReference"/>
+          <w:smallCaps w:val="0"/>
+          <w:color w:val="auto"/>
+        </w:rPr>
+      </w:pPr>
+      <w:r>
+        <w:rPr>
+          <w:rStyle w:val="SubtleReference"/>
+          <w:smallCaps w:val="0"/>
+          <w:color w:val="auto"/>
+        </w:rPr>
+        <w:t>Re-formatting selected movie names to maintain uniformity throughout the datasets and ease of analysis.</w:t>
+      </w:r>
+    </w:p>
+    <w:p>
+      <w:pPr>
+        <w:pStyle w:val="ListParagraph"/>
+        <w:numPr>
+          <w:ilvl w:val="0"/>
+          <w:numId w:val="9"/>
+        </w:numPr>
+        <w:jc w:val="both"/>
+        <w:rPr>
+          <w:rStyle w:val="SubtleReference"/>
+          <w:smallCaps w:val="0"/>
+          <w:color w:val="auto"/>
+        </w:rPr>
+      </w:pPr>
+      <w:r>
+        <w:rPr>
+          <w:rStyle w:val="SubtleReference"/>
+          <w:smallCaps w:val="0"/>
+          <w:color w:val="auto"/>
+        </w:rPr>
+        <w:t>Merging data from different web sources</w:t>
+      </w:r>
+    </w:p>
+    <w:p>
+      <w:pPr>
         <w:ind w:left="1080"/>
         <w:rPr>
           <w:rStyle w:val="SubtleReference"/>
@@ -808,7 +1729,413 @@
           <w:smallCaps w:val="0"/>
           <w:color w:val="auto"/>
         </w:rPr>
-        <w:t xml:space="preserve">The data from Metacritic and Rotten Tomatoes website is extracted using web scraping, while </w:t>
+        <w:t xml:space="preserve">Data from four different </w:t>
+      </w:r>
+      <w:proofErr w:type="gramStart"/>
+      <w:r>
+        <w:rPr>
+          <w:rStyle w:val="SubtleReference"/>
+          <w:smallCaps w:val="0"/>
+          <w:color w:val="auto"/>
+        </w:rPr>
+        <w:t>website</w:t>
+      </w:r>
+      <w:proofErr w:type="gramEnd"/>
+      <w:r>
+        <w:rPr>
+          <w:rStyle w:val="SubtleReference"/>
+          <w:smallCaps w:val="0"/>
+          <w:color w:val="auto"/>
+        </w:rPr>
+        <w:t xml:space="preserve"> is then merged into a new data frame to have a collection of user ranking and critic ranking columns.</w:t>
+      </w:r>
+      <w:r>
+        <w:rPr>
+          <w:rStyle w:val="SubtleReference"/>
+          <w:smallCaps w:val="0"/>
+          <w:color w:val="auto"/>
+        </w:rPr>
+        <w:t xml:space="preserve"> </w:t>
+      </w:r>
+      <w:r>
+        <w:rPr>
+          <w:rStyle w:val="SubtleReference"/>
+          <w:smallCaps w:val="0"/>
+          <w:color w:val="auto"/>
+        </w:rPr>
+        <w:t xml:space="preserve">The merged data is plotted to see the comparison between different web sources. </w:t>
+      </w:r>
+    </w:p>
+    <w:p>
+      <w:pPr>
+        <w:ind w:left="1080"/>
+        <w:rPr>
+          <w:rStyle w:val="SubtleReference"/>
+          <w:smallCaps w:val="0"/>
+          <w:color w:val="auto"/>
+        </w:rPr>
+      </w:pPr>
+      <w:r>
+        <w:rPr>
+          <w:rStyle w:val="SubtleReference"/>
+          <w:smallCaps w:val="0"/>
+          <w:color w:val="auto"/>
+        </w:rPr>
+        <w:t>All the files are loaded to the MongoDB database for further analysis.</w:t>
+      </w:r>
+    </w:p>
+    <w:p>
+      <w:pPr>
+        <w:pStyle w:val="Heading2"/>
+        <w:rPr>
+          <w:rStyle w:val="SubtleReference"/>
+          <w:smallCaps w:val="0"/>
+          <w:color w:val="2F5496" w:themeColor="accent1" w:themeShade="BF"/>
+        </w:rPr>
+      </w:pPr>
+      <w:r>
+        <w:rPr>
+          <w:rStyle w:val="SubtleReference"/>
+          <w:smallCaps w:val="0"/>
+          <w:color w:val="2F5496" w:themeColor="accent1" w:themeShade="BF"/>
+        </w:rPr>
+        <w:t>Findings and Discussion</w:t>
+      </w:r>
+    </w:p>
+    <w:p>
+      <w:pPr>
+        <w:pStyle w:val="ListParagraph"/>
+        <w:rPr>
+          <w:rStyle w:val="SubtleReference"/>
+          <w:smallCaps w:val="0"/>
+          <w:color w:val="auto"/>
+        </w:rPr>
+      </w:pPr>
+      <w:r>
+        <w:rPr>
+          <w:rStyle w:val="SubtleReference"/>
+          <w:smallCaps w:val="0"/>
+          <w:color w:val="auto"/>
+        </w:rPr>
+        <w:t>To Visualize user ranking data from different websites for top 10 grossing movies, horizontal bar graph was plotted</w:t>
+      </w:r>
+      <w:r>
+        <w:rPr>
+          <w:rStyle w:val="SubtleReference"/>
+          <w:smallCaps w:val="0"/>
+          <w:color w:val="auto"/>
+        </w:rPr>
+        <w:t xml:space="preserve"> The Fi</w:t>
+      </w:r>
+      <w:r>
+        <w:rPr>
+          <w:rStyle w:val="SubtleReference"/>
+          <w:smallCaps w:val="0"/>
+          <w:color w:val="auto"/>
+        </w:rPr>
+        <w:t xml:space="preserve">gure </w:t>
+      </w:r>
+      <w:r>
+        <w:rPr>
+          <w:rStyle w:val="SubtleReference"/>
+          <w:smallCaps w:val="0"/>
+          <w:color w:val="auto"/>
+        </w:rPr>
+        <w:t>2 below shows the comparison of user ranking data from different web sources.</w:t>
+      </w:r>
+    </w:p>
+    <w:p>
+      <w:pPr>
+        <w:pStyle w:val="ListParagraph"/>
+        <w:rPr>
+          <w:rStyle w:val="SubtleReference"/>
+          <w:smallCaps w:val="0"/>
+          <w:color w:val="auto"/>
+        </w:rPr>
+      </w:pPr>
+    </w:p>
+    <w:p>
+      <w:pPr>
+        <w:pStyle w:val="ListParagraph"/>
+        <w:jc w:val="center"/>
+        <w:rPr>
+          <w:rStyle w:val="SubtleReference"/>
+          <w:b/>
+          <w:smallCaps w:val="0"/>
+          <w:color w:val="auto"/>
+        </w:rPr>
+      </w:pPr>
+      <w:r>
+        <w:rPr>
+          <w:rStyle w:val="SubtleReference"/>
+          <w:b/>
+          <w:smallCaps w:val="0"/>
+          <w:color w:val="auto"/>
+        </w:rPr>
+        <w:t>Figure 2 Comparing user ranking from different web sources</w:t>
+      </w:r>
+    </w:p>
+    <w:p>
+      <w:pPr>
+        <w:jc w:val="center"/>
+        <w:rPr>
+          <w:rStyle w:val="SubtleReference"/>
+          <w:smallCaps w:val="0"/>
+          <w:color w:val="auto"/>
+        </w:rPr>
+      </w:pPr>
+      <w:r>
+        <w:rPr>
+          <w:noProof/>
+          <w:lang w:eastAsia="zh-CN"/>
+        </w:rPr>
+        <w:drawing>
+          <wp:inline distT="0" distB="0" distL="0" distR="0" wp14:anchorId="66860655" wp14:editId="3EADCC70">
+            <wp:extent cx="4894580" cy="2638425"/>
+            <wp:effectExtent l="0" t="0" r="1270" b="9525"/>
+            <wp:docPr id="2" name="Picture 2"/>
+            <wp:cNvGraphicFramePr>
+              <a:graphicFrameLocks xmlns:a="http://schemas.openxmlformats.org/drawingml/2006/main" noChangeAspect="1"/>
+            </wp:cNvGraphicFramePr>
+            <a:graphic xmlns:a="http://schemas.openxmlformats.org/drawingml/2006/main">
+              <a:graphicData uri="http://schemas.openxmlformats.org/drawingml/2006/picture">
+                <pic:pic xmlns:pic="http://schemas.openxmlformats.org/drawingml/2006/picture">
+                  <pic:nvPicPr>
+                    <pic:cNvPr id="0" name="Picture 1"/>
+                    <pic:cNvPicPr>
+                      <a:picLocks noChangeAspect="1" noChangeArrowheads="1"/>
+                    </pic:cNvPicPr>
+                  </pic:nvPicPr>
+                  <pic:blipFill>
+                    <a:blip r:embed="rId10">
+                      <a:extLst>
+                        <a:ext uri="{28A0092B-C50C-407E-A947-70E740481C1C}">
+                          <a14:useLocalDpi xmlns:a14="http://schemas.microsoft.com/office/drawing/2010/main" val="0"/>
+                        </a:ext>
+                      </a:extLst>
+                    </a:blip>
+                    <a:srcRect/>
+                    <a:stretch>
+                      <a:fillRect/>
+                    </a:stretch>
+                  </pic:blipFill>
+                  <pic:spPr bwMode="auto">
+                    <a:xfrm>
+                      <a:off x="0" y="0"/>
+                      <a:ext cx="4922018" cy="2653215"/>
+                    </a:xfrm>
+                    <a:prstGeom prst="rect">
+                      <a:avLst/>
+                    </a:prstGeom>
+                    <a:noFill/>
+                    <a:ln>
+                      <a:noFill/>
+                    </a:ln>
+                  </pic:spPr>
+                </pic:pic>
+              </a:graphicData>
+            </a:graphic>
+          </wp:inline>
+        </w:drawing>
+      </w:r>
+    </w:p>
+    <w:p>
+      <w:pPr>
+        <w:ind w:left="720"/>
+        <w:jc w:val="both"/>
+        <w:rPr>
+          <w:rStyle w:val="SubtleReference"/>
+          <w:smallCaps w:val="0"/>
+          <w:color w:val="auto"/>
+        </w:rPr>
+      </w:pPr>
+      <w:r>
+        <w:rPr>
+          <w:rStyle w:val="SubtleReference"/>
+          <w:smallCaps w:val="0"/>
+          <w:color w:val="auto"/>
+        </w:rPr>
+        <w:t xml:space="preserve">Similar graph (Figure 3) was created to visualize critic ranking data from different web sources for top grossing movies. </w:t>
+      </w:r>
+    </w:p>
+    <w:p>
+      <w:pPr>
+        <w:jc w:val="both"/>
+        <w:rPr>
+          <w:rStyle w:val="SubtleReference"/>
+          <w:smallCaps w:val="0"/>
+          <w:color w:val="auto"/>
+        </w:rPr>
+      </w:pPr>
+    </w:p>
+    <w:p>
+      <w:pPr>
+        <w:jc w:val="center"/>
+        <w:rPr>
+          <w:rStyle w:val="SubtleReference"/>
+          <w:b/>
+          <w:smallCaps w:val="0"/>
+          <w:color w:val="auto"/>
+        </w:rPr>
+      </w:pPr>
+    </w:p>
+    <w:p>
+      <w:pPr>
+        <w:jc w:val="center"/>
+        <w:rPr>
+          <w:rStyle w:val="SubtleReference"/>
+          <w:b/>
+          <w:smallCaps w:val="0"/>
+          <w:color w:val="auto"/>
+        </w:rPr>
+      </w:pPr>
+    </w:p>
+    <w:p>
+      <w:pPr>
+        <w:jc w:val="center"/>
+        <w:rPr>
+          <w:rStyle w:val="SubtleReference"/>
+          <w:b/>
+          <w:smallCaps w:val="0"/>
+          <w:color w:val="auto"/>
+        </w:rPr>
+      </w:pPr>
+    </w:p>
+    <w:p>
+      <w:pPr>
+        <w:jc w:val="center"/>
+        <w:rPr>
+          <w:rStyle w:val="SubtleReference"/>
+          <w:b/>
+          <w:smallCaps w:val="0"/>
+          <w:color w:val="auto"/>
+        </w:rPr>
+      </w:pPr>
+    </w:p>
+    <w:p>
+      <w:pPr>
+        <w:jc w:val="center"/>
+        <w:rPr>
+          <w:rStyle w:val="SubtleReference"/>
+          <w:b/>
+          <w:smallCaps w:val="0"/>
+          <w:color w:val="auto"/>
+        </w:rPr>
+      </w:pPr>
+    </w:p>
+    <w:p>
+      <w:pPr>
+        <w:jc w:val="center"/>
+        <w:rPr>
+          <w:rStyle w:val="SubtleReference"/>
+          <w:b/>
+          <w:smallCaps w:val="0"/>
+          <w:color w:val="auto"/>
+        </w:rPr>
+      </w:pPr>
+      <w:r>
+        <w:rPr>
+          <w:rStyle w:val="SubtleReference"/>
+          <w:b/>
+          <w:smallCaps w:val="0"/>
+          <w:color w:val="auto"/>
+        </w:rPr>
+        <w:t>Fig.3 Comparing Critic ranking from different web sources.</w:t>
+      </w:r>
+    </w:p>
+    <w:p>
+      <w:pPr>
+        <w:jc w:val="center"/>
+        <w:rPr>
+          <w:rStyle w:val="SubtleReference"/>
+          <w:smallCaps w:val="0"/>
+          <w:color w:val="auto"/>
+        </w:rPr>
+      </w:pPr>
+      <w:r>
+        <w:rPr>
+          <w:noProof/>
+          <w:lang w:eastAsia="zh-CN"/>
+        </w:rPr>
+        <w:drawing>
+          <wp:inline distT="0" distB="0" distL="0" distR="0" wp14:anchorId="2C88AB32" wp14:editId="121C7416">
+            <wp:extent cx="5119370" cy="2762189"/>
+            <wp:effectExtent l="0" t="0" r="5080" b="635"/>
+            <wp:docPr id="3" name="Picture 3"/>
+            <wp:cNvGraphicFramePr>
+              <a:graphicFrameLocks xmlns:a="http://schemas.openxmlformats.org/drawingml/2006/main" noChangeAspect="1"/>
+            </wp:cNvGraphicFramePr>
+            <a:graphic xmlns:a="http://schemas.openxmlformats.org/drawingml/2006/main">
+              <a:graphicData uri="http://schemas.openxmlformats.org/drawingml/2006/picture">
+                <pic:pic xmlns:pic="http://schemas.openxmlformats.org/drawingml/2006/picture">
+                  <pic:nvPicPr>
+                    <pic:cNvPr id="0" name="Picture 3"/>
+                    <pic:cNvPicPr>
+                      <a:picLocks noChangeAspect="1" noChangeArrowheads="1"/>
+                    </pic:cNvPicPr>
+                  </pic:nvPicPr>
+                  <pic:blipFill>
+                    <a:blip r:embed="rId11">
+                      <a:extLst>
+                        <a:ext uri="{28A0092B-C50C-407E-A947-70E740481C1C}">
+                          <a14:useLocalDpi xmlns:a14="http://schemas.microsoft.com/office/drawing/2010/main" val="0"/>
+                        </a:ext>
+                      </a:extLst>
+                    </a:blip>
+                    <a:srcRect/>
+                    <a:stretch>
+                      <a:fillRect/>
+                    </a:stretch>
+                  </pic:blipFill>
+                  <pic:spPr bwMode="auto">
+                    <a:xfrm>
+                      <a:off x="0" y="0"/>
+                      <a:ext cx="5127869" cy="2766775"/>
+                    </a:xfrm>
+                    <a:prstGeom prst="rect">
+                      <a:avLst/>
+                    </a:prstGeom>
+                    <a:noFill/>
+                    <a:ln>
+                      <a:noFill/>
+                    </a:ln>
+                  </pic:spPr>
+                </pic:pic>
+              </a:graphicData>
+            </a:graphic>
+          </wp:inline>
+        </w:drawing>
+      </w:r>
+    </w:p>
+    <w:p>
+      <w:pPr>
+        <w:jc w:val="both"/>
+        <w:rPr>
+          <w:rStyle w:val="SubtleReference"/>
+          <w:smallCaps w:val="0"/>
+          <w:color w:val="auto"/>
+          <w:sz w:val="24"/>
+        </w:rPr>
+      </w:pPr>
+    </w:p>
+    <w:p>
+      <w:pPr>
+        <w:jc w:val="both"/>
+        <w:rPr>
+          <w:rStyle w:val="SubtleReference"/>
+          <w:smallCaps w:val="0"/>
+          <w:color w:val="auto"/>
+          <w:szCs w:val="24"/>
+        </w:rPr>
+      </w:pPr>
+      <w:r>
+        <w:rPr>
+          <w:rStyle w:val="SubtleReference"/>
+          <w:smallCaps w:val="0"/>
+          <w:color w:val="auto"/>
+          <w:szCs w:val="24"/>
+        </w:rPr>
+        <w:t xml:space="preserve">Data with the difference between user ranking and critic ranking is tabulated and plotted to see how different the critic ranking is from user ranking. As critic data was available only from </w:t>
       </w:r>
       <w:proofErr w:type="spellStart"/>
       <w:r>
@@ -816,8 +2143,9 @@
           <w:rStyle w:val="SubtleReference"/>
           <w:smallCaps w:val="0"/>
           <w:color w:val="auto"/>
-        </w:rPr>
-        <w:t>imdb</w:t>
+          <w:szCs w:val="24"/>
+        </w:rPr>
+        <w:t>rotton</w:t>
       </w:r>
       <w:proofErr w:type="spellEnd"/>
       <w:r>
@@ -825,105 +2153,474 @@
           <w:rStyle w:val="SubtleReference"/>
           <w:smallCaps w:val="0"/>
           <w:color w:val="auto"/>
-        </w:rPr>
-        <w:t xml:space="preserve"> data is extracted from OMDB API. Since the aim here was to do the comparison </w:t>
-      </w:r>
-      <w:r>
-        <w:rPr>
-          <w:rStyle w:val="SubtleReference"/>
-          <w:smallCaps w:val="0"/>
-          <w:color w:val="auto"/>
+          <w:szCs w:val="24"/>
+        </w:rPr>
+        <w:t xml:space="preserve"> tomatoes and </w:t>
+      </w:r>
+      <w:proofErr w:type="spellStart"/>
+      <w:r>
+        <w:rPr>
+          <w:rStyle w:val="SubtleReference"/>
+          <w:smallCaps w:val="0"/>
+          <w:color w:val="auto"/>
+          <w:szCs w:val="24"/>
+        </w:rPr>
+        <w:t>Metacritic</w:t>
+      </w:r>
+      <w:proofErr w:type="spellEnd"/>
+      <w:r>
+        <w:rPr>
+          <w:rStyle w:val="SubtleReference"/>
+          <w:smallCaps w:val="0"/>
+          <w:color w:val="auto"/>
+          <w:szCs w:val="24"/>
+        </w:rPr>
+        <w:t>, data from these websites are taken to plot the difference.  Fig.4 below shows the plot for the same.</w:t>
+      </w:r>
+    </w:p>
+    <w:p>
+      <w:pPr>
+        <w:jc w:val="center"/>
+        <w:rPr>
+          <w:rStyle w:val="SubtleReference"/>
+          <w:b/>
+          <w:smallCaps w:val="0"/>
+          <w:color w:val="auto"/>
+          <w:szCs w:val="24"/>
+        </w:rPr>
+      </w:pPr>
+      <w:r>
+        <w:rPr>
+          <w:rStyle w:val="SubtleReference"/>
+          <w:b/>
+          <w:smallCaps w:val="0"/>
+          <w:color w:val="auto"/>
+          <w:szCs w:val="24"/>
+        </w:rPr>
+        <w:t>Fig.4 Difference between critic ranking and user ranking from different web sources.</w:t>
+      </w:r>
+    </w:p>
+    <w:p>
+      <w:pPr>
+        <w:jc w:val="center"/>
+        <w:rPr>
+          <w:rFonts w:ascii="-webkit-standard" w:eastAsia="Times New Roman" w:hAnsi="-webkit-standard" w:cs="Times New Roman"/>
+        </w:rPr>
+      </w:pPr>
+      <w:r>
+        <w:rPr>
+          <w:noProof/>
+          <w:lang w:eastAsia="zh-CN"/>
+        </w:rPr>
+        <w:drawing>
+          <wp:inline distT="0" distB="0" distL="0" distR="0" wp14:anchorId="689E1814" wp14:editId="140E97ED">
+            <wp:extent cx="4962525" cy="2689860"/>
+            <wp:effectExtent l="0" t="0" r="9525" b="0"/>
+            <wp:docPr id="4" name="Picture 4"/>
+            <wp:cNvGraphicFramePr>
+              <a:graphicFrameLocks xmlns:a="http://schemas.openxmlformats.org/drawingml/2006/main" noChangeAspect="1"/>
+            </wp:cNvGraphicFramePr>
+            <a:graphic xmlns:a="http://schemas.openxmlformats.org/drawingml/2006/main">
+              <a:graphicData uri="http://schemas.openxmlformats.org/drawingml/2006/picture">
+                <pic:pic xmlns:pic="http://schemas.openxmlformats.org/drawingml/2006/picture">
+                  <pic:nvPicPr>
+                    <pic:cNvPr id="0" name="Picture 5"/>
+                    <pic:cNvPicPr>
+                      <a:picLocks noChangeAspect="1" noChangeArrowheads="1"/>
+                    </pic:cNvPicPr>
+                  </pic:nvPicPr>
+                  <pic:blipFill>
+                    <a:blip r:embed="rId12">
+                      <a:extLst>
+                        <a:ext uri="{28A0092B-C50C-407E-A947-70E740481C1C}">
+                          <a14:useLocalDpi xmlns:a14="http://schemas.microsoft.com/office/drawing/2010/main" val="0"/>
+                        </a:ext>
+                      </a:extLst>
+                    </a:blip>
+                    <a:srcRect/>
+                    <a:stretch>
+                      <a:fillRect/>
+                    </a:stretch>
+                  </pic:blipFill>
+                  <pic:spPr bwMode="auto">
+                    <a:xfrm>
+                      <a:off x="0" y="0"/>
+                      <a:ext cx="4962525" cy="2689860"/>
+                    </a:xfrm>
+                    <a:prstGeom prst="rect">
+                      <a:avLst/>
+                    </a:prstGeom>
+                    <a:noFill/>
+                    <a:ln>
+                      <a:noFill/>
+                    </a:ln>
+                  </pic:spPr>
+                </pic:pic>
+              </a:graphicData>
+            </a:graphic>
+          </wp:inline>
+        </w:drawing>
+      </w:r>
+    </w:p>
+    <w:p>
+      <w:pPr>
+        <w:jc w:val="both"/>
+        <w:rPr>
+          <w:rStyle w:val="SubtleReference"/>
+          <w:smallCaps w:val="0"/>
+          <w:color w:val="auto"/>
+          <w:szCs w:val="24"/>
+        </w:rPr>
+      </w:pPr>
+      <w:r>
+        <w:rPr>
+          <w:rStyle w:val="SubtleReference"/>
+          <w:smallCaps w:val="0"/>
+          <w:color w:val="auto"/>
+          <w:szCs w:val="24"/>
         </w:rPr>
         <w:lastRenderedPageBreak/>
-        <w:t>between the ranking of top grossing films from three different websites, the extracted data required rigorous cleaning to bring it to the form where merging is possible.</w:t>
-      </w:r>
-    </w:p>
-    <w:p>
-      <w:pPr>
-        <w:ind w:left="720"/>
-        <w:rPr>
-          <w:rStyle w:val="SubtleReference"/>
-          <w:smallCaps w:val="0"/>
-          <w:color w:val="auto"/>
-        </w:rPr>
-      </w:pPr>
+        <w:t xml:space="preserve">Rating Data with the difference between three movie rating sites. Fig.5 below shows the rating difference (for better view, please check </w:t>
+      </w:r>
+      <w:proofErr w:type="spellStart"/>
+      <w:r>
+        <w:rPr>
+          <w:rStyle w:val="SubtleReference"/>
+          <w:smallCaps w:val="0"/>
+          <w:color w:val="auto"/>
+          <w:szCs w:val="24"/>
+        </w:rPr>
+        <w:t>wangdian’s</w:t>
+      </w:r>
+      <w:proofErr w:type="spellEnd"/>
+      <w:r>
+        <w:rPr>
+          <w:rStyle w:val="SubtleReference"/>
+          <w:smallCaps w:val="0"/>
+          <w:color w:val="auto"/>
+          <w:szCs w:val="24"/>
+        </w:rPr>
+        <w:t xml:space="preserve"> subfolder).</w:t>
+      </w:r>
+    </w:p>
+    <w:p>
+      <w:pPr>
+        <w:jc w:val="center"/>
+        <w:rPr>
+          <w:rStyle w:val="SubtleReference"/>
+          <w:b/>
+          <w:smallCaps w:val="0"/>
+          <w:color w:val="auto"/>
+        </w:rPr>
+      </w:pPr>
+      <w:r>
+        <w:rPr>
+          <w:b/>
+        </w:rPr>
+        <w:t>Fig.7</w:t>
+      </w:r>
+      <w:r>
+        <w:rPr>
+          <w:b/>
+        </w:rPr>
+        <w:t xml:space="preserve"> </w:t>
+      </w:r>
+      <w:r>
+        <w:rPr>
+          <w:b/>
+        </w:rPr>
+        <w:t xml:space="preserve">Rating </w:t>
+      </w:r>
+      <w:r>
+        <w:rPr>
+          <w:b/>
+        </w:rPr>
+        <w:t xml:space="preserve">Difference between </w:t>
+      </w:r>
+      <w:r>
+        <w:rPr>
+          <w:b/>
+        </w:rPr>
+        <w:t>Movie Rating Sites</w:t>
+      </w:r>
+    </w:p>
+    <w:p>
+      <w:pPr>
+        <w:jc w:val="both"/>
+        <w:rPr>
+          <w:rStyle w:val="SubtleReference"/>
+          <w:smallCaps w:val="0"/>
+          <w:color w:val="auto"/>
+          <w:szCs w:val="24"/>
+        </w:rPr>
+      </w:pPr>
+      <w:r>
+        <w:rPr>
+          <w:noProof/>
+          <w:szCs w:val="24"/>
+          <w:lang w:eastAsia="zh-CN"/>
+        </w:rPr>
+        <w:drawing>
+          <wp:inline distT="0" distB="0" distL="0" distR="0" wp14:anchorId="0EE71EB7" wp14:editId="53920E1F">
+            <wp:extent cx="5943600" cy="2091055"/>
+            <wp:effectExtent l="0" t="0" r="0" b="0"/>
+            <wp:docPr id="6" name="Picture 6"/>
+            <wp:cNvGraphicFramePr>
+              <a:graphicFrameLocks xmlns:a="http://schemas.openxmlformats.org/drawingml/2006/main" noChangeAspect="1"/>
+            </wp:cNvGraphicFramePr>
+            <a:graphic xmlns:a="http://schemas.openxmlformats.org/drawingml/2006/main">
+              <a:graphicData uri="http://schemas.openxmlformats.org/drawingml/2006/picture">
+                <pic:pic xmlns:pic="http://schemas.openxmlformats.org/drawingml/2006/picture">
+                  <pic:nvPicPr>
+                    <pic:cNvPr id="6" name="difference-line.png"/>
+                    <pic:cNvPicPr/>
+                  </pic:nvPicPr>
+                  <pic:blipFill>
+                    <a:blip r:embed="rId13" cstate="print">
+                      <a:extLst>
+                        <a:ext uri="{28A0092B-C50C-407E-A947-70E740481C1C}">
+                          <a14:useLocalDpi xmlns:a14="http://schemas.microsoft.com/office/drawing/2010/main" val="0"/>
+                        </a:ext>
+                      </a:extLst>
+                    </a:blip>
+                    <a:stretch>
+                      <a:fillRect/>
+                    </a:stretch>
+                  </pic:blipFill>
+                  <pic:spPr>
+                    <a:xfrm>
+                      <a:off x="0" y="0"/>
+                      <a:ext cx="5943600" cy="2091055"/>
+                    </a:xfrm>
+                    <a:prstGeom prst="rect">
+                      <a:avLst/>
+                    </a:prstGeom>
+                  </pic:spPr>
+                </pic:pic>
+              </a:graphicData>
+            </a:graphic>
+          </wp:inline>
+        </w:drawing>
+      </w:r>
+    </w:p>
+    <w:p>
+      <w:pPr>
+        <w:jc w:val="both"/>
+        <w:rPr>
+          <w:rStyle w:val="SubtleReference"/>
+          <w:smallCaps w:val="0"/>
+          <w:color w:val="auto"/>
+          <w:szCs w:val="24"/>
+        </w:rPr>
+      </w:pPr>
+    </w:p>
+    <w:p>
+      <w:pPr>
+        <w:jc w:val="both"/>
+        <w:rPr>
+          <w:rStyle w:val="SubtleReference"/>
+          <w:smallCaps w:val="0"/>
+          <w:color w:val="auto"/>
+          <w:szCs w:val="24"/>
+        </w:rPr>
+      </w:pPr>
+      <w:r>
+        <w:rPr>
+          <w:rStyle w:val="SubtleReference"/>
+          <w:smallCaps w:val="0"/>
+          <w:color w:val="auto"/>
+          <w:szCs w:val="24"/>
+        </w:rPr>
+        <w:t>Lastly, the difference between critic and user preference is plotted on the bar graph with as shown in figure 4. Difference between critic preference and user preference is less than 5 %.</w:t>
+      </w:r>
+    </w:p>
+    <w:p>
+      <w:pPr>
+        <w:jc w:val="center"/>
+        <w:rPr>
+          <w:b/>
+        </w:rPr>
+      </w:pPr>
+      <w:r>
+        <w:rPr>
+          <w:b/>
+        </w:rPr>
+        <w:t>Fig.6</w:t>
+      </w:r>
+      <w:r>
+        <w:rPr>
+          <w:b/>
+        </w:rPr>
+        <w:t xml:space="preserve"> Difference between user preference and critic preference</w:t>
+      </w:r>
+    </w:p>
+    <w:p>
+      <w:pPr>
+        <w:jc w:val="center"/>
+      </w:pPr>
+      <w:r>
+        <w:rPr>
+          <w:noProof/>
+          <w:lang w:eastAsia="zh-CN"/>
+        </w:rPr>
+        <w:drawing>
+          <wp:inline distT="0" distB="0" distL="0" distR="0" wp14:anchorId="2534AB95" wp14:editId="70A73151">
+            <wp:extent cx="4622497" cy="3219450"/>
+            <wp:effectExtent l="0" t="0" r="6985" b="0"/>
+            <wp:docPr id="5" name="Picture 5"/>
+            <wp:cNvGraphicFramePr>
+              <a:graphicFrameLocks xmlns:a="http://schemas.openxmlformats.org/drawingml/2006/main" noChangeAspect="1"/>
+            </wp:cNvGraphicFramePr>
+            <a:graphic xmlns:a="http://schemas.openxmlformats.org/drawingml/2006/main">
+              <a:graphicData uri="http://schemas.openxmlformats.org/drawingml/2006/picture">
+                <pic:pic xmlns:pic="http://schemas.openxmlformats.org/drawingml/2006/picture">
+                  <pic:nvPicPr>
+                    <pic:cNvPr id="0" name="Picture 7"/>
+                    <pic:cNvPicPr>
+                      <a:picLocks noChangeAspect="1" noChangeArrowheads="1"/>
+                    </pic:cNvPicPr>
+                  </pic:nvPicPr>
+                  <pic:blipFill>
+                    <a:blip r:embed="rId14">
+                      <a:extLst>
+                        <a:ext uri="{28A0092B-C50C-407E-A947-70E740481C1C}">
+                          <a14:useLocalDpi xmlns:a14="http://schemas.microsoft.com/office/drawing/2010/main" val="0"/>
+                        </a:ext>
+                      </a:extLst>
+                    </a:blip>
+                    <a:srcRect/>
+                    <a:stretch>
+                      <a:fillRect/>
+                    </a:stretch>
+                  </pic:blipFill>
+                  <pic:spPr bwMode="auto">
+                    <a:xfrm>
+                      <a:off x="0" y="0"/>
+                      <a:ext cx="4634643" cy="3227909"/>
+                    </a:xfrm>
+                    <a:prstGeom prst="rect">
+                      <a:avLst/>
+                    </a:prstGeom>
+                    <a:noFill/>
+                    <a:ln>
+                      <a:noFill/>
+                    </a:ln>
+                  </pic:spPr>
+                </pic:pic>
+              </a:graphicData>
+            </a:graphic>
+          </wp:inline>
+        </w:drawing>
+      </w:r>
+    </w:p>
+    <w:p>
+      <w:pPr>
+        <w:jc w:val="both"/>
+      </w:pPr>
+    </w:p>
+    <w:p>
+      <w:pPr>
+        <w:jc w:val="both"/>
+      </w:pPr>
+    </w:p>
+    <w:p>
+      <w:pPr>
+        <w:pStyle w:val="Heading2"/>
+      </w:pPr>
+      <w:r>
+        <w:lastRenderedPageBreak/>
+        <w:t>Conclusion</w:t>
+      </w:r>
     </w:p>
     <w:p>
       <w:pPr>
         <w:pStyle w:val="ListParagraph"/>
-        <w:rPr>
-          <w:rStyle w:val="SubtleReference"/>
-          <w:smallCaps w:val="0"/>
-          <w:color w:val="auto"/>
-        </w:rPr>
-      </w:pPr>
-    </w:p>
-    <w:p>
-      <w:pPr>
-        <w:rPr>
-          <w:rStyle w:val="SubtleReference"/>
-          <w:smallCaps w:val="0"/>
-          <w:color w:val="auto"/>
-        </w:rPr>
-      </w:pPr>
-    </w:p>
-    <w:p>
-      <w:pPr>
-        <w:rPr>
-          <w:rStyle w:val="SubtleReference"/>
-          <w:smallCaps w:val="0"/>
-          <w:color w:val="auto"/>
-        </w:rPr>
-      </w:pPr>
-    </w:p>
-    <w:p>
-      <w:pPr>
-        <w:rPr>
-          <w:rStyle w:val="SubtleReference"/>
-          <w:smallCaps w:val="0"/>
-          <w:color w:val="auto"/>
-        </w:rPr>
-      </w:pPr>
-    </w:p>
-    <w:p>
-      <w:pPr>
-        <w:rPr>
-          <w:rStyle w:val="SubtleReference"/>
-          <w:smallCaps w:val="0"/>
-          <w:color w:val="auto"/>
-        </w:rPr>
-      </w:pPr>
-    </w:p>
-    <w:p>
-      <w:pPr>
-        <w:rPr>
-          <w:rStyle w:val="SubtleReference"/>
-          <w:smallCaps w:val="0"/>
-          <w:color w:val="auto"/>
-          <w:sz w:val="24"/>
-        </w:rPr>
-      </w:pPr>
-    </w:p>
-    <w:p>
-      <w:pPr>
-        <w:rPr>
-          <w:rStyle w:val="SubtleReference"/>
-          <w:color w:val="auto"/>
-          <w:sz w:val="24"/>
-          <w:szCs w:val="24"/>
-        </w:rPr>
-      </w:pPr>
-    </w:p>
-    <w:p>
-      <w:pPr>
-        <w:rPr>
-          <w:rFonts w:ascii="-webkit-standard" w:eastAsia="Times New Roman" w:hAnsi="-webkit-standard" w:cs="Times New Roman"/>
-        </w:rPr>
-      </w:pPr>
-    </w:p>
-    <w:p>
-      <w:pPr>
-        <w:jc w:val="center"/>
+        <w:numPr>
+          <w:ilvl w:val="0"/>
+          <w:numId w:val="10"/>
+        </w:numPr>
+        <w:jc w:val="both"/>
+      </w:pPr>
+      <w:r>
+        <w:t xml:space="preserve">The top 100 grossing movies(Top100) gained more success in market than the re-watch value. After analyzing the rating difference between user and critic (based on </w:t>
+      </w:r>
+      <w:proofErr w:type="spellStart"/>
+      <w:r>
+        <w:t>MetaCritic</w:t>
+      </w:r>
+      <w:proofErr w:type="spellEnd"/>
+      <w:r>
+        <w:t>, Rotten Tomato, and IMDB sites), it is clear that over 50% movies in Top100 are getting lower rate by critic (</w:t>
+      </w:r>
+      <w:r>
+        <w:rPr>
+          <w:b/>
+        </w:rPr>
+        <w:t>Fig.6</w:t>
+      </w:r>
+      <w:r>
+        <w:t>). However, this does not affect these 100 movies getting huge commercial success in movie market. So, Top100 are probably more commercial successful products rather that re-watchable artwork.</w:t>
+      </w:r>
+    </w:p>
+    <w:p>
+      <w:pPr>
+        <w:pStyle w:val="ListParagraph"/>
+        <w:numPr>
+          <w:ilvl w:val="0"/>
+          <w:numId w:val="10"/>
+        </w:numPr>
+        <w:jc w:val="both"/>
+      </w:pPr>
+      <w:r>
+        <w:t>We could not find a very clear relationship between rank and average rating in Top100, which proves the conclusion in point one again - Top100 are probably more commercial successful products rather than re-watchable artwork.</w:t>
+      </w:r>
+    </w:p>
+    <w:p>
+      <w:pPr>
+        <w:pStyle w:val="ListParagraph"/>
+        <w:numPr>
+          <w:ilvl w:val="0"/>
+          <w:numId w:val="10"/>
+        </w:numPr>
+        <w:jc w:val="both"/>
+      </w:pPr>
+      <w:r>
+        <w:t xml:space="preserve">In general, critic rating and review are more reliable than amateur users. Even though movie rating sites have different algorithm to calculate the average rating, </w:t>
+      </w:r>
+      <w:r>
+        <w:rPr>
+          <w:b/>
+        </w:rPr>
+        <w:t>Fig.5</w:t>
+      </w:r>
+      <w:r>
+        <w:t xml:space="preserve"> shows that critic’s scores are closely related compared with user’s score between different sites. So, critic may intend to give a reasonable </w:t>
+      </w:r>
+      <w:proofErr w:type="gramStart"/>
+      <w:r>
+        <w:t>view based</w:t>
+      </w:r>
+      <w:proofErr w:type="gramEnd"/>
+      <w:r>
+        <w:t xml:space="preserve"> movie background knowledge, while users prefer to rate a movie randomly based on their individual preference.</w:t>
+      </w:r>
+    </w:p>
+    <w:p>
+      <w:pPr>
+        <w:rPr>
+          <w:rStyle w:val="SubtleReference"/>
+          <w:smallCaps w:val="0"/>
+          <w:color w:val="auto"/>
+        </w:rPr>
+      </w:pPr>
+    </w:p>
+    <w:p>
+      <w:pPr>
+        <w:rPr>
+          <w:rStyle w:val="SubtleReference"/>
+          <w:smallCaps w:val="0"/>
+          <w:color w:val="auto"/>
+        </w:rPr>
       </w:pPr>
     </w:p>
     <w:p/>
@@ -940,6 +2637,95 @@
 <file path=word/numbering.xml><?xml version="1.0" encoding="utf-8"?>
 <w:numbering xmlns:wpc="http://schemas.microsoft.com/office/word/2010/wordprocessingCanvas" xmlns:cx="http://schemas.microsoft.com/office/drawing/2014/chartex" xmlns:cx1="http://schemas.microsoft.com/office/drawing/2015/9/8/chartex" xmlns:cx2="http://schemas.microsoft.com/office/drawing/2015/10/21/chartex" xmlns:cx3="http://schemas.microsoft.com/office/drawing/2016/5/9/chartex" xmlns:cx4="http://schemas.microsoft.com/office/drawing/2016/5/10/chartex" xmlns:cx5="http://schemas.microsoft.com/office/drawing/2016/5/11/chartex" xmlns:cx6="http://schemas.microsoft.com/office/drawing/2016/5/12/chartex" xmlns:cx7="http://schemas.microsoft.com/office/drawing/2016/5/13/chartex" xmlns:cx8="http://schemas.microsoft.com/office/drawing/2016/5/14/chartex" xmlns:mc="http://schemas.openxmlformats.org/markup-compatibility/2006" xmlns:aink="http://schemas.microsoft.com/office/drawing/2016/ink" xmlns:am3d="http://schemas.microsoft.com/office/drawing/2017/model3d" xmlns:o="urn:schemas-microsoft-com:office:office" xmlns:r="http://schemas.openxmlformats.org/officeDocument/2006/relationships" xmlns:m="http://schemas.openxmlformats.org/officeDocument/2006/math" xmlns:v="urn:schemas-microsoft-com:vml" xmlns:wp14="http://schemas.microsoft.com/office/word/2010/wordprocessingDrawing" xmlns:wp="http://schemas.openxmlformats.org/drawingml/2006/wordprocessingDrawing" xmlns:w10="urn:schemas-microsoft-com:office:word" xmlns:w="http://schemas.openxmlformats.org/wordprocessingml/2006/main" xmlns:w14="http://schemas.microsoft.com/office/word/2010/wordml" xmlns:w15="http://schemas.microsoft.com/office/word/2012/wordml" xmlns:w16cid="http://schemas.microsoft.com/office/word/2016/wordml/cid" xmlns:w16se="http://schemas.microsoft.com/office/word/2015/wordml/symex" xmlns:wpg="http://schemas.microsoft.com/office/word/2010/wordprocessingGroup" xmlns:wpi="http://schemas.microsoft.com/office/word/2010/wordprocessingInk" xmlns:wne="http://schemas.microsoft.com/office/word/2006/wordml" xmlns:wps="http://schemas.microsoft.com/office/word/2010/wordprocessingShape" mc:Ignorable="w14 w15 w16se w16cid wp14">
   <w:abstractNum w:abstractNumId="0" w15:restartNumberingAfterBreak="0">
+    <w:nsid w:val="00CB2C25"/>
+    <w:multiLevelType w:val="hybridMultilevel"/>
+    <w:tmpl w:val="2A54561E"/>
+    <w:lvl w:ilvl="0" w:tplc="04090011">
+      <w:start w:val="1"/>
+      <w:numFmt w:val="decimal"/>
+      <w:lvlText w:val="%1)"/>
+      <w:lvlJc w:val="left"/>
+      <w:pPr>
+        <w:ind w:left="720" w:hanging="360"/>
+      </w:pPr>
+      <w:rPr>
+        <w:rFonts w:hint="default"/>
+      </w:rPr>
+    </w:lvl>
+    <w:lvl w:ilvl="1" w:tplc="04090019" w:tentative="1">
+      <w:start w:val="1"/>
+      <w:numFmt w:val="lowerLetter"/>
+      <w:lvlText w:val="%2."/>
+      <w:lvlJc w:val="left"/>
+      <w:pPr>
+        <w:ind w:left="1440" w:hanging="360"/>
+      </w:pPr>
+    </w:lvl>
+    <w:lvl w:ilvl="2" w:tplc="0409001B" w:tentative="1">
+      <w:start w:val="1"/>
+      <w:numFmt w:val="lowerRoman"/>
+      <w:lvlText w:val="%3."/>
+      <w:lvlJc w:val="right"/>
+      <w:pPr>
+        <w:ind w:left="2160" w:hanging="180"/>
+      </w:pPr>
+    </w:lvl>
+    <w:lvl w:ilvl="3" w:tplc="0409000F" w:tentative="1">
+      <w:start w:val="1"/>
+      <w:numFmt w:val="decimal"/>
+      <w:lvlText w:val="%4."/>
+      <w:lvlJc w:val="left"/>
+      <w:pPr>
+        <w:ind w:left="2880" w:hanging="360"/>
+      </w:pPr>
+    </w:lvl>
+    <w:lvl w:ilvl="4" w:tplc="04090019" w:tentative="1">
+      <w:start w:val="1"/>
+      <w:numFmt w:val="lowerLetter"/>
+      <w:lvlText w:val="%5."/>
+      <w:lvlJc w:val="left"/>
+      <w:pPr>
+        <w:ind w:left="3600" w:hanging="360"/>
+      </w:pPr>
+    </w:lvl>
+    <w:lvl w:ilvl="5" w:tplc="0409001B" w:tentative="1">
+      <w:start w:val="1"/>
+      <w:numFmt w:val="lowerRoman"/>
+      <w:lvlText w:val="%6."/>
+      <w:lvlJc w:val="right"/>
+      <w:pPr>
+        <w:ind w:left="4320" w:hanging="180"/>
+      </w:pPr>
+    </w:lvl>
+    <w:lvl w:ilvl="6" w:tplc="0409000F" w:tentative="1">
+      <w:start w:val="1"/>
+      <w:numFmt w:val="decimal"/>
+      <w:lvlText w:val="%7."/>
+      <w:lvlJc w:val="left"/>
+      <w:pPr>
+        <w:ind w:left="5040" w:hanging="360"/>
+      </w:pPr>
+    </w:lvl>
+    <w:lvl w:ilvl="7" w:tplc="04090019" w:tentative="1">
+      <w:start w:val="1"/>
+      <w:numFmt w:val="lowerLetter"/>
+      <w:lvlText w:val="%8."/>
+      <w:lvlJc w:val="left"/>
+      <w:pPr>
+        <w:ind w:left="5760" w:hanging="360"/>
+      </w:pPr>
+    </w:lvl>
+    <w:lvl w:ilvl="8" w:tplc="0409001B" w:tentative="1">
+      <w:start w:val="1"/>
+      <w:numFmt w:val="lowerRoman"/>
+      <w:lvlText w:val="%9."/>
+      <w:lvlJc w:val="right"/>
+      <w:pPr>
+        <w:ind w:left="6480" w:hanging="180"/>
+      </w:pPr>
+    </w:lvl>
+  </w:abstractNum>
+  <w:abstractNum w:abstractNumId="1" w15:restartNumberingAfterBreak="0">
     <w:nsid w:val="014D1EAA"/>
     <w:multiLevelType w:val="hybridMultilevel"/>
     <w:tmpl w:val="BF1E7496"/>
@@ -1028,7 +2814,120 @@
       </w:pPr>
     </w:lvl>
   </w:abstractNum>
-  <w:abstractNum w:abstractNumId="1" w15:restartNumberingAfterBreak="0">
+  <w:abstractNum w:abstractNumId="2" w15:restartNumberingAfterBreak="0">
+    <w:nsid w:val="1FD202F9"/>
+    <w:multiLevelType w:val="hybridMultilevel"/>
+    <w:tmpl w:val="EFF05A10"/>
+    <w:lvl w:ilvl="0" w:tplc="B36240CA">
+      <w:start w:val="1"/>
+      <w:numFmt w:val="bullet"/>
+      <w:lvlText w:val="-"/>
+      <w:lvlJc w:val="left"/>
+      <w:pPr>
+        <w:ind w:left="720" w:hanging="360"/>
+      </w:pPr>
+      <w:rPr>
+        <w:rFonts w:ascii="Calibri" w:eastAsiaTheme="minorHAnsi" w:hAnsi="Calibri" w:cs="Calibri" w:hint="default"/>
+      </w:rPr>
+    </w:lvl>
+    <w:lvl w:ilvl="1" w:tplc="10090003" w:tentative="1">
+      <w:start w:val="1"/>
+      <w:numFmt w:val="bullet"/>
+      <w:lvlText w:val="o"/>
+      <w:lvlJc w:val="left"/>
+      <w:pPr>
+        <w:ind w:left="1440" w:hanging="360"/>
+      </w:pPr>
+      <w:rPr>
+        <w:rFonts w:ascii="Courier New" w:hAnsi="Courier New" w:cs="Courier New" w:hint="default"/>
+      </w:rPr>
+    </w:lvl>
+    <w:lvl w:ilvl="2" w:tplc="10090005" w:tentative="1">
+      <w:start w:val="1"/>
+      <w:numFmt w:val="bullet"/>
+      <w:lvlText w:val=""/>
+      <w:lvlJc w:val="left"/>
+      <w:pPr>
+        <w:ind w:left="2160" w:hanging="360"/>
+      </w:pPr>
+      <w:rPr>
+        <w:rFonts w:ascii="Wingdings" w:hAnsi="Wingdings" w:hint="default"/>
+      </w:rPr>
+    </w:lvl>
+    <w:lvl w:ilvl="3" w:tplc="10090001" w:tentative="1">
+      <w:start w:val="1"/>
+      <w:numFmt w:val="bullet"/>
+      <w:lvlText w:val=""/>
+      <w:lvlJc w:val="left"/>
+      <w:pPr>
+        <w:ind w:left="2880" w:hanging="360"/>
+      </w:pPr>
+      <w:rPr>
+        <w:rFonts w:ascii="Symbol" w:hAnsi="Symbol" w:hint="default"/>
+      </w:rPr>
+    </w:lvl>
+    <w:lvl w:ilvl="4" w:tplc="10090003" w:tentative="1">
+      <w:start w:val="1"/>
+      <w:numFmt w:val="bullet"/>
+      <w:lvlText w:val="o"/>
+      <w:lvlJc w:val="left"/>
+      <w:pPr>
+        <w:ind w:left="3600" w:hanging="360"/>
+      </w:pPr>
+      <w:rPr>
+        <w:rFonts w:ascii="Courier New" w:hAnsi="Courier New" w:cs="Courier New" w:hint="default"/>
+      </w:rPr>
+    </w:lvl>
+    <w:lvl w:ilvl="5" w:tplc="10090005" w:tentative="1">
+      <w:start w:val="1"/>
+      <w:numFmt w:val="bullet"/>
+      <w:lvlText w:val=""/>
+      <w:lvlJc w:val="left"/>
+      <w:pPr>
+        <w:ind w:left="4320" w:hanging="360"/>
+      </w:pPr>
+      <w:rPr>
+        <w:rFonts w:ascii="Wingdings" w:hAnsi="Wingdings" w:hint="default"/>
+      </w:rPr>
+    </w:lvl>
+    <w:lvl w:ilvl="6" w:tplc="10090001" w:tentative="1">
+      <w:start w:val="1"/>
+      <w:numFmt w:val="bullet"/>
+      <w:lvlText w:val=""/>
+      <w:lvlJc w:val="left"/>
+      <w:pPr>
+        <w:ind w:left="5040" w:hanging="360"/>
+      </w:pPr>
+      <w:rPr>
+        <w:rFonts w:ascii="Symbol" w:hAnsi="Symbol" w:hint="default"/>
+      </w:rPr>
+    </w:lvl>
+    <w:lvl w:ilvl="7" w:tplc="10090003" w:tentative="1">
+      <w:start w:val="1"/>
+      <w:numFmt w:val="bullet"/>
+      <w:lvlText w:val="o"/>
+      <w:lvlJc w:val="left"/>
+      <w:pPr>
+        <w:ind w:left="5760" w:hanging="360"/>
+      </w:pPr>
+      <w:rPr>
+        <w:rFonts w:ascii="Courier New" w:hAnsi="Courier New" w:cs="Courier New" w:hint="default"/>
+      </w:rPr>
+    </w:lvl>
+    <w:lvl w:ilvl="8" w:tplc="10090005" w:tentative="1">
+      <w:start w:val="1"/>
+      <w:numFmt w:val="bullet"/>
+      <w:lvlText w:val=""/>
+      <w:lvlJc w:val="left"/>
+      <w:pPr>
+        <w:ind w:left="6480" w:hanging="360"/>
+      </w:pPr>
+      <w:rPr>
+        <w:rFonts w:ascii="Wingdings" w:hAnsi="Wingdings" w:hint="default"/>
+      </w:rPr>
+    </w:lvl>
+  </w:abstractNum>
+  <w:abstractNum w:abstractNumId="3" w15:restartNumberingAfterBreak="0">
     <w:nsid w:val="41BE59F3"/>
     <w:multiLevelType w:val="multilevel"/>
     <w:tmpl w:val="7578E1F2"/>
@@ -1149,7 +3048,185 @@
       </w:rPr>
     </w:lvl>
   </w:abstractNum>
-  <w:abstractNum w:abstractNumId="2" w15:restartNumberingAfterBreak="0">
+  <w:abstractNum w:abstractNumId="4" w15:restartNumberingAfterBreak="0">
+    <w:nsid w:val="42AD25D5"/>
+    <w:multiLevelType w:val="hybridMultilevel"/>
+    <w:tmpl w:val="4DD67300"/>
+    <w:lvl w:ilvl="0" w:tplc="0409000F">
+      <w:start w:val="1"/>
+      <w:numFmt w:val="decimal"/>
+      <w:lvlText w:val="%1."/>
+      <w:lvlJc w:val="left"/>
+      <w:pPr>
+        <w:ind w:left="720" w:hanging="360"/>
+      </w:pPr>
+      <w:rPr>
+        <w:rFonts w:hint="default"/>
+      </w:rPr>
+    </w:lvl>
+    <w:lvl w:ilvl="1" w:tplc="04090019" w:tentative="1">
+      <w:start w:val="1"/>
+      <w:numFmt w:val="lowerLetter"/>
+      <w:lvlText w:val="%2."/>
+      <w:lvlJc w:val="left"/>
+      <w:pPr>
+        <w:ind w:left="1440" w:hanging="360"/>
+      </w:pPr>
+    </w:lvl>
+    <w:lvl w:ilvl="2" w:tplc="0409001B" w:tentative="1">
+      <w:start w:val="1"/>
+      <w:numFmt w:val="lowerRoman"/>
+      <w:lvlText w:val="%3."/>
+      <w:lvlJc w:val="right"/>
+      <w:pPr>
+        <w:ind w:left="2160" w:hanging="180"/>
+      </w:pPr>
+    </w:lvl>
+    <w:lvl w:ilvl="3" w:tplc="0409000F" w:tentative="1">
+      <w:start w:val="1"/>
+      <w:numFmt w:val="decimal"/>
+      <w:lvlText w:val="%4."/>
+      <w:lvlJc w:val="left"/>
+      <w:pPr>
+        <w:ind w:left="2880" w:hanging="360"/>
+      </w:pPr>
+    </w:lvl>
+    <w:lvl w:ilvl="4" w:tplc="04090019" w:tentative="1">
+      <w:start w:val="1"/>
+      <w:numFmt w:val="lowerLetter"/>
+      <w:lvlText w:val="%5."/>
+      <w:lvlJc w:val="left"/>
+      <w:pPr>
+        <w:ind w:left="3600" w:hanging="360"/>
+      </w:pPr>
+    </w:lvl>
+    <w:lvl w:ilvl="5" w:tplc="0409001B" w:tentative="1">
+      <w:start w:val="1"/>
+      <w:numFmt w:val="lowerRoman"/>
+      <w:lvlText w:val="%6."/>
+      <w:lvlJc w:val="right"/>
+      <w:pPr>
+        <w:ind w:left="4320" w:hanging="180"/>
+      </w:pPr>
+    </w:lvl>
+    <w:lvl w:ilvl="6" w:tplc="0409000F" w:tentative="1">
+      <w:start w:val="1"/>
+      <w:numFmt w:val="decimal"/>
+      <w:lvlText w:val="%7."/>
+      <w:lvlJc w:val="left"/>
+      <w:pPr>
+        <w:ind w:left="5040" w:hanging="360"/>
+      </w:pPr>
+    </w:lvl>
+    <w:lvl w:ilvl="7" w:tplc="04090019" w:tentative="1">
+      <w:start w:val="1"/>
+      <w:numFmt w:val="lowerLetter"/>
+      <w:lvlText w:val="%8."/>
+      <w:lvlJc w:val="left"/>
+      <w:pPr>
+        <w:ind w:left="5760" w:hanging="360"/>
+      </w:pPr>
+    </w:lvl>
+    <w:lvl w:ilvl="8" w:tplc="0409001B" w:tentative="1">
+      <w:start w:val="1"/>
+      <w:numFmt w:val="lowerRoman"/>
+      <w:lvlText w:val="%9."/>
+      <w:lvlJc w:val="right"/>
+      <w:pPr>
+        <w:ind w:left="6480" w:hanging="180"/>
+      </w:pPr>
+    </w:lvl>
+  </w:abstractNum>
+  <w:abstractNum w:abstractNumId="5" w15:restartNumberingAfterBreak="0">
+    <w:nsid w:val="53AB0074"/>
+    <w:multiLevelType w:val="hybridMultilevel"/>
+    <w:tmpl w:val="BF1E7496"/>
+    <w:lvl w:ilvl="0" w:tplc="0409000F">
+      <w:start w:val="1"/>
+      <w:numFmt w:val="decimal"/>
+      <w:lvlText w:val="%1."/>
+      <w:lvlJc w:val="left"/>
+      <w:pPr>
+        <w:ind w:left="720" w:hanging="360"/>
+      </w:pPr>
+      <w:rPr>
+        <w:rFonts w:hint="default"/>
+      </w:rPr>
+    </w:lvl>
+    <w:lvl w:ilvl="1" w:tplc="04090019">
+      <w:start w:val="1"/>
+      <w:numFmt w:val="lowerLetter"/>
+      <w:lvlText w:val="%2."/>
+      <w:lvlJc w:val="left"/>
+      <w:pPr>
+        <w:ind w:left="1440" w:hanging="360"/>
+      </w:pPr>
+    </w:lvl>
+    <w:lvl w:ilvl="2" w:tplc="0409001B" w:tentative="1">
+      <w:start w:val="1"/>
+      <w:numFmt w:val="lowerRoman"/>
+      <w:lvlText w:val="%3."/>
+      <w:lvlJc w:val="right"/>
+      <w:pPr>
+        <w:ind w:left="2160" w:hanging="180"/>
+      </w:pPr>
+    </w:lvl>
+    <w:lvl w:ilvl="3" w:tplc="0409000F" w:tentative="1">
+      <w:start w:val="1"/>
+      <w:numFmt w:val="decimal"/>
+      <w:lvlText w:val="%4."/>
+      <w:lvlJc w:val="left"/>
+      <w:pPr>
+        <w:ind w:left="2880" w:hanging="360"/>
+      </w:pPr>
+    </w:lvl>
+    <w:lvl w:ilvl="4" w:tplc="04090019" w:tentative="1">
+      <w:start w:val="1"/>
+      <w:numFmt w:val="lowerLetter"/>
+      <w:lvlText w:val="%5."/>
+      <w:lvlJc w:val="left"/>
+      <w:pPr>
+        <w:ind w:left="3600" w:hanging="360"/>
+      </w:pPr>
+    </w:lvl>
+    <w:lvl w:ilvl="5" w:tplc="0409001B" w:tentative="1">
+      <w:start w:val="1"/>
+      <w:numFmt w:val="lowerRoman"/>
+      <w:lvlText w:val="%6."/>
+      <w:lvlJc w:val="right"/>
+      <w:pPr>
+        <w:ind w:left="4320" w:hanging="180"/>
+      </w:pPr>
+    </w:lvl>
+    <w:lvl w:ilvl="6" w:tplc="0409000F" w:tentative="1">
+      <w:start w:val="1"/>
+      <w:numFmt w:val="decimal"/>
+      <w:lvlText w:val="%7."/>
+      <w:lvlJc w:val="left"/>
+      <w:pPr>
+        <w:ind w:left="5040" w:hanging="360"/>
+      </w:pPr>
+    </w:lvl>
+    <w:lvl w:ilvl="7" w:tplc="04090019" w:tentative="1">
+      <w:start w:val="1"/>
+      <w:numFmt w:val="lowerLetter"/>
+      <w:lvlText w:val="%8."/>
+      <w:lvlJc w:val="left"/>
+      <w:pPr>
+        <w:ind w:left="5760" w:hanging="360"/>
+      </w:pPr>
+    </w:lvl>
+    <w:lvl w:ilvl="8" w:tplc="0409001B" w:tentative="1">
+      <w:start w:val="1"/>
+      <w:numFmt w:val="lowerRoman"/>
+      <w:lvlText w:val="%9."/>
+      <w:lvlJc w:val="right"/>
+      <w:pPr>
+        <w:ind w:left="6480" w:hanging="180"/>
+      </w:pPr>
+    </w:lvl>
+  </w:abstractNum>
+  <w:abstractNum w:abstractNumId="6" w15:restartNumberingAfterBreak="0">
     <w:nsid w:val="54F90CF8"/>
     <w:multiLevelType w:val="hybridMultilevel"/>
     <w:tmpl w:val="E83CFB1A"/>
@@ -1238,7 +3315,7 @@
       </w:pPr>
     </w:lvl>
   </w:abstractNum>
-  <w:abstractNum w:abstractNumId="3" w15:restartNumberingAfterBreak="0">
+  <w:abstractNum w:abstractNumId="7" w15:restartNumberingAfterBreak="0">
     <w:nsid w:val="6FC52C76"/>
     <w:multiLevelType w:val="hybridMultilevel"/>
     <w:tmpl w:val="2A54561E"/>
@@ -1327,7 +3404,7 @@
       </w:pPr>
     </w:lvl>
   </w:abstractNum>
-  <w:abstractNum w:abstractNumId="4" w15:restartNumberingAfterBreak="0">
+  <w:abstractNum w:abstractNumId="8" w15:restartNumberingAfterBreak="0">
     <w:nsid w:val="79587FF7"/>
     <w:multiLevelType w:val="hybridMultilevel"/>
     <w:tmpl w:val="D688D14E"/>
@@ -1416,20 +3493,148 @@
       </w:pPr>
     </w:lvl>
   </w:abstractNum>
+  <w:abstractNum w:abstractNumId="9" w15:restartNumberingAfterBreak="0">
+    <w:nsid w:val="7B4552CB"/>
+    <w:multiLevelType w:val="hybridMultilevel"/>
+    <w:tmpl w:val="0860B628"/>
+    <w:lvl w:ilvl="0" w:tplc="04090001">
+      <w:start w:val="1"/>
+      <w:numFmt w:val="bullet"/>
+      <w:lvlText w:val=""/>
+      <w:lvlJc w:val="left"/>
+      <w:pPr>
+        <w:ind w:left="1800" w:hanging="360"/>
+      </w:pPr>
+      <w:rPr>
+        <w:rFonts w:ascii="Symbol" w:hAnsi="Symbol" w:hint="default"/>
+      </w:rPr>
+    </w:lvl>
+    <w:lvl w:ilvl="1" w:tplc="04090003" w:tentative="1">
+      <w:start w:val="1"/>
+      <w:numFmt w:val="bullet"/>
+      <w:lvlText w:val="o"/>
+      <w:lvlJc w:val="left"/>
+      <w:pPr>
+        <w:ind w:left="2520" w:hanging="360"/>
+      </w:pPr>
+      <w:rPr>
+        <w:rFonts w:ascii="Courier New" w:hAnsi="Courier New" w:cs="Courier New" w:hint="default"/>
+      </w:rPr>
+    </w:lvl>
+    <w:lvl w:ilvl="2" w:tplc="04090005" w:tentative="1">
+      <w:start w:val="1"/>
+      <w:numFmt w:val="bullet"/>
+      <w:lvlText w:val=""/>
+      <w:lvlJc w:val="left"/>
+      <w:pPr>
+        <w:ind w:left="3240" w:hanging="360"/>
+      </w:pPr>
+      <w:rPr>
+        <w:rFonts w:ascii="Wingdings" w:hAnsi="Wingdings" w:hint="default"/>
+      </w:rPr>
+    </w:lvl>
+    <w:lvl w:ilvl="3" w:tplc="04090001" w:tentative="1">
+      <w:start w:val="1"/>
+      <w:numFmt w:val="bullet"/>
+      <w:lvlText w:val=""/>
+      <w:lvlJc w:val="left"/>
+      <w:pPr>
+        <w:ind w:left="3960" w:hanging="360"/>
+      </w:pPr>
+      <w:rPr>
+        <w:rFonts w:ascii="Symbol" w:hAnsi="Symbol" w:hint="default"/>
+      </w:rPr>
+    </w:lvl>
+    <w:lvl w:ilvl="4" w:tplc="04090003" w:tentative="1">
+      <w:start w:val="1"/>
+      <w:numFmt w:val="bullet"/>
+      <w:lvlText w:val="o"/>
+      <w:lvlJc w:val="left"/>
+      <w:pPr>
+        <w:ind w:left="4680" w:hanging="360"/>
+      </w:pPr>
+      <w:rPr>
+        <w:rFonts w:ascii="Courier New" w:hAnsi="Courier New" w:cs="Courier New" w:hint="default"/>
+      </w:rPr>
+    </w:lvl>
+    <w:lvl w:ilvl="5" w:tplc="04090005" w:tentative="1">
+      <w:start w:val="1"/>
+      <w:numFmt w:val="bullet"/>
+      <w:lvlText w:val=""/>
+      <w:lvlJc w:val="left"/>
+      <w:pPr>
+        <w:ind w:left="5400" w:hanging="360"/>
+      </w:pPr>
+      <w:rPr>
+        <w:rFonts w:ascii="Wingdings" w:hAnsi="Wingdings" w:hint="default"/>
+      </w:rPr>
+    </w:lvl>
+    <w:lvl w:ilvl="6" w:tplc="04090001" w:tentative="1">
+      <w:start w:val="1"/>
+      <w:numFmt w:val="bullet"/>
+      <w:lvlText w:val=""/>
+      <w:lvlJc w:val="left"/>
+      <w:pPr>
+        <w:ind w:left="6120" w:hanging="360"/>
+      </w:pPr>
+      <w:rPr>
+        <w:rFonts w:ascii="Symbol" w:hAnsi="Symbol" w:hint="default"/>
+      </w:rPr>
+    </w:lvl>
+    <w:lvl w:ilvl="7" w:tplc="04090003" w:tentative="1">
+      <w:start w:val="1"/>
+      <w:numFmt w:val="bullet"/>
+      <w:lvlText w:val="o"/>
+      <w:lvlJc w:val="left"/>
+      <w:pPr>
+        <w:ind w:left="6840" w:hanging="360"/>
+      </w:pPr>
+      <w:rPr>
+        <w:rFonts w:ascii="Courier New" w:hAnsi="Courier New" w:cs="Courier New" w:hint="default"/>
+      </w:rPr>
+    </w:lvl>
+    <w:lvl w:ilvl="8" w:tplc="04090005" w:tentative="1">
+      <w:start w:val="1"/>
+      <w:numFmt w:val="bullet"/>
+      <w:lvlText w:val=""/>
+      <w:lvlJc w:val="left"/>
+      <w:pPr>
+        <w:ind w:left="7560" w:hanging="360"/>
+      </w:pPr>
+      <w:rPr>
+        <w:rFonts w:ascii="Wingdings" w:hAnsi="Wingdings" w:hint="default"/>
+      </w:rPr>
+    </w:lvl>
+  </w:abstractNum>
   <w:num w:numId="1">
+    <w:abstractNumId w:val="1"/>
+  </w:num>
+  <w:num w:numId="2">
+    <w:abstractNumId w:val="3"/>
+  </w:num>
+  <w:num w:numId="3">
+    <w:abstractNumId w:val="8"/>
+  </w:num>
+  <w:num w:numId="4">
+    <w:abstractNumId w:val="6"/>
+  </w:num>
+  <w:num w:numId="5">
+    <w:abstractNumId w:val="7"/>
+  </w:num>
+  <w:num w:numId="6">
+    <w:abstractNumId w:val="5"/>
+  </w:num>
+  <w:num w:numId="7">
     <w:abstractNumId w:val="0"/>
   </w:num>
-  <w:num w:numId="2">
-    <w:abstractNumId w:val="1"/>
-  </w:num>
-  <w:num w:numId="3">
-    <w:abstractNumId w:val="4"/>
-  </w:num>
-  <w:num w:numId="4">
+  <w:num w:numId="8">
     <w:abstractNumId w:val="2"/>
   </w:num>
-  <w:num w:numId="5">
-    <w:abstractNumId w:val="3"/>
+  <w:num w:numId="9">
+    <w:abstractNumId w:val="9"/>
+  </w:num>
+  <w:num w:numId="10">
+    <w:abstractNumId w:val="4"/>
   </w:num>
 </w:numbering>
 </file>
@@ -1832,6 +4037,49 @@
     <w:name w:val="Normal"/>
     <w:qFormat/>
   </w:style>
+  <w:style w:type="paragraph" w:styleId="Heading1">
+    <w:name w:val="heading 1"/>
+    <w:basedOn w:val="Normal"/>
+    <w:next w:val="Normal"/>
+    <w:link w:val="Heading1Char"/>
+    <w:uiPriority w:val="9"/>
+    <w:qFormat/>
+    <w:rsid w:val="00625615"/>
+    <w:pPr>
+      <w:keepNext/>
+      <w:keepLines/>
+      <w:spacing w:before="240" w:after="0"/>
+      <w:outlineLvl w:val="0"/>
+    </w:pPr>
+    <w:rPr>
+      <w:rFonts w:asciiTheme="majorHAnsi" w:eastAsiaTheme="majorEastAsia" w:hAnsiTheme="majorHAnsi" w:cstheme="majorBidi"/>
+      <w:color w:val="2F5496" w:themeColor="accent1" w:themeShade="BF"/>
+      <w:sz w:val="32"/>
+      <w:szCs w:val="32"/>
+    </w:rPr>
+  </w:style>
+  <w:style w:type="paragraph" w:styleId="Heading2">
+    <w:name w:val="heading 2"/>
+    <w:basedOn w:val="Normal"/>
+    <w:next w:val="Normal"/>
+    <w:link w:val="Heading2Char"/>
+    <w:uiPriority w:val="9"/>
+    <w:unhideWhenUsed/>
+    <w:qFormat/>
+    <w:rsid w:val="00625615"/>
+    <w:pPr>
+      <w:keepNext/>
+      <w:keepLines/>
+      <w:spacing w:before="40" w:after="0"/>
+      <w:outlineLvl w:val="1"/>
+    </w:pPr>
+    <w:rPr>
+      <w:rFonts w:asciiTheme="majorHAnsi" w:eastAsiaTheme="majorEastAsia" w:hAnsiTheme="majorHAnsi" w:cstheme="majorBidi"/>
+      <w:color w:val="2F5496" w:themeColor="accent1" w:themeShade="BF"/>
+      <w:sz w:val="26"/>
+      <w:szCs w:val="26"/>
+    </w:rPr>
+  </w:style>
   <w:style w:type="character" w:default="1" w:styleId="DefaultParagraphFont">
     <w:name w:val="Default Paragraph Font"/>
     <w:uiPriority w:val="1"/>
@@ -1874,7 +4122,6 @@
     <w:name w:val="Normal (Web)"/>
     <w:basedOn w:val="Normal"/>
     <w:uiPriority w:val="99"/>
-    <w:semiHidden/>
     <w:unhideWhenUsed/>
     <w:rsid w:val="00250E55"/>
     <w:pPr>
@@ -1907,6 +4154,32 @@
     <w:rPr>
       <w:color w:val="0563C1" w:themeColor="hyperlink"/>
       <w:u w:val="single"/>
+    </w:rPr>
+  </w:style>
+  <w:style w:type="character" w:customStyle="1" w:styleId="Heading1Char">
+    <w:name w:val="Heading 1 Char"/>
+    <w:basedOn w:val="DefaultParagraphFont"/>
+    <w:link w:val="Heading1"/>
+    <w:uiPriority w:val="9"/>
+    <w:rsid w:val="00625615"/>
+    <w:rPr>
+      <w:rFonts w:asciiTheme="majorHAnsi" w:eastAsiaTheme="majorEastAsia" w:hAnsiTheme="majorHAnsi" w:cstheme="majorBidi"/>
+      <w:color w:val="2F5496" w:themeColor="accent1" w:themeShade="BF"/>
+      <w:sz w:val="32"/>
+      <w:szCs w:val="32"/>
+    </w:rPr>
+  </w:style>
+  <w:style w:type="character" w:customStyle="1" w:styleId="Heading2Char">
+    <w:name w:val="Heading 2 Char"/>
+    <w:basedOn w:val="DefaultParagraphFont"/>
+    <w:link w:val="Heading2"/>
+    <w:uiPriority w:val="9"/>
+    <w:rsid w:val="00625615"/>
+    <w:rPr>
+      <w:rFonts w:asciiTheme="majorHAnsi" w:eastAsiaTheme="majorEastAsia" w:hAnsiTheme="majorHAnsi" w:cstheme="majorBidi"/>
+      <w:color w:val="2F5496" w:themeColor="accent1" w:themeShade="BF"/>
+      <w:sz w:val="26"/>
+      <w:szCs w:val="26"/>
     </w:rPr>
   </w:style>
 </w:styles>

</xml_diff>

<commit_message>
Switch out a duplicate image with the correct image
</commit_message>
<xml_diff>
--- a/FinalProjectReport.docx
+++ b/FinalProjectReport.docx
@@ -1303,10 +1303,10 @@
           <w:noProof/>
         </w:rPr>
         <w:drawing>
-          <wp:inline distT="0" distB="0" distL="0" distR="0" wp14:anchorId="16E233EE" wp14:editId="7A62128F">
-            <wp:extent cx="2836129" cy="1102939"/>
-            <wp:effectExtent l="0" t="0" r="0" b="2540"/>
-            <wp:docPr id="12" name="Picture 12"/>
+          <wp:inline distT="0" distB="0" distL="0" distR="0" wp14:anchorId="0AAB0940" wp14:editId="00CECE4E">
+            <wp:extent cx="3770142" cy="1015844"/>
+            <wp:effectExtent l="0" t="0" r="1905" b="635"/>
+            <wp:docPr id="9" name="Picture 9"/>
             <wp:cNvGraphicFramePr>
               <a:graphicFrameLocks xmlns:a="http://schemas.openxmlformats.org/drawingml/2006/main" noChangeAspect="1"/>
             </wp:cNvGraphicFramePr>
@@ -1314,7 +1314,7 @@
               <a:graphicData uri="http://schemas.openxmlformats.org/drawingml/2006/picture">
                 <pic:pic xmlns:pic="http://schemas.openxmlformats.org/drawingml/2006/picture">
                   <pic:nvPicPr>
-                    <pic:cNvPr id="12" name="Screen Shot 2019-01-20 at 8.05.54 PM.png"/>
+                    <pic:cNvPr id="9" name="Screen Shot 2019-01-21 at 10.02.50 AM.png"/>
                     <pic:cNvPicPr/>
                   </pic:nvPicPr>
                   <pic:blipFill>
@@ -1332,14 +1332,11 @@
                   <pic:spPr>
                     <a:xfrm>
                       <a:off x="0" y="0"/>
-                      <a:ext cx="2838264" cy="1103769"/>
+                      <a:ext cx="3779759" cy="1018435"/>
                     </a:xfrm>
                     <a:prstGeom prst="rect">
                       <a:avLst/>
                     </a:prstGeom>
-                    <a:ln w="3175">
-                      <a:noFill/>
-                    </a:ln>
                   </pic:spPr>
                 </pic:pic>
               </a:graphicData>
@@ -2164,7 +2161,7 @@
                     <pic:cNvPicPr/>
                   </pic:nvPicPr>
                   <pic:blipFill>
-                    <a:blip r:embed="rId9" cstate="print">
+                    <a:blip r:embed="rId12" cstate="print">
                       <a:extLst>
                         <a:ext uri="{28A0092B-C50C-407E-A947-70E740481C1C}">
                           <a14:useLocalDpi xmlns:a14="http://schemas.microsoft.com/office/drawing/2010/main" val="0"/>
@@ -2467,7 +2464,7 @@
                     <pic:cNvPicPr/>
                   </pic:nvPicPr>
                   <pic:blipFill>
-                    <a:blip r:embed="rId12" cstate="print">
+                    <a:blip r:embed="rId13" cstate="print">
                       <a:extLst>
                         <a:ext uri="{28A0092B-C50C-407E-A947-70E740481C1C}">
                           <a14:useLocalDpi xmlns:a14="http://schemas.microsoft.com/office/drawing/2010/main" val="0"/>
@@ -2617,7 +2614,7 @@
                     <pic:cNvPicPr/>
                   </pic:nvPicPr>
                   <pic:blipFill>
-                    <a:blip r:embed="rId13" cstate="print">
+                    <a:blip r:embed="rId14" cstate="print">
                       <a:extLst>
                         <a:ext uri="{28A0092B-C50C-407E-A947-70E740481C1C}">
                           <a14:useLocalDpi xmlns:a14="http://schemas.microsoft.com/office/drawing/2010/main" val="0"/>
@@ -2677,7 +2674,7 @@
                     <pic:cNvPicPr/>
                   </pic:nvPicPr>
                   <pic:blipFill>
-                    <a:blip r:embed="rId14" cstate="print">
+                    <a:blip r:embed="rId15" cstate="print">
                       <a:extLst>
                         <a:ext uri="{28A0092B-C50C-407E-A947-70E740481C1C}">
                           <a14:useLocalDpi xmlns:a14="http://schemas.microsoft.com/office/drawing/2010/main" val="0"/>
@@ -2796,7 +2793,7 @@
                     <pic:cNvPicPr/>
                   </pic:nvPicPr>
                   <pic:blipFill>
-                    <a:blip r:embed="rId15" cstate="print">
+                    <a:blip r:embed="rId16" cstate="print">
                       <a:extLst>
                         <a:ext uri="{28A0092B-C50C-407E-A947-70E740481C1C}">
                           <a14:useLocalDpi xmlns:a14="http://schemas.microsoft.com/office/drawing/2010/main" val="0"/>
@@ -2989,7 +2986,7 @@
                     </pic:cNvPicPr>
                   </pic:nvPicPr>
                   <pic:blipFill>
-                    <a:blip r:embed="rId16">
+                    <a:blip r:embed="rId17">
                       <a:extLst>
                         <a:ext uri="{28A0092B-C50C-407E-A947-70E740481C1C}">
                           <a14:useLocalDpi xmlns:a14="http://schemas.microsoft.com/office/drawing/2010/main" val="0"/>
@@ -3284,7 +3281,7 @@
                     </pic:cNvPicPr>
                   </pic:nvPicPr>
                   <pic:blipFill>
-                    <a:blip r:embed="rId17">
+                    <a:blip r:embed="rId18">
                       <a:extLst>
                         <a:ext uri="{28A0092B-C50C-407E-A947-70E740481C1C}">
                           <a14:useLocalDpi xmlns:a14="http://schemas.microsoft.com/office/drawing/2010/main" val="0"/>
@@ -3437,9 +3434,7 @@
           <w:color w:val="auto"/>
         </w:rPr>
       </w:pPr>
-      <w:bookmarkStart w:id="0" w:name="_GoBack"/>
-    </w:p>
-    <w:bookmarkEnd w:id="0"/>
+    </w:p>
     <w:p>
       <w:pPr>
         <w:jc w:val="center"/>
@@ -3575,7 +3570,7 @@
                     </pic:cNvPicPr>
                   </pic:nvPicPr>
                   <pic:blipFill>
-                    <a:blip r:embed="rId18">
+                    <a:blip r:embed="rId19">
                       <a:extLst>
                         <a:ext uri="{28A0092B-C50C-407E-A947-70E740481C1C}">
                           <a14:useLocalDpi xmlns:a14="http://schemas.microsoft.com/office/drawing/2010/main" val="0"/>
@@ -3946,7 +3941,7 @@
                     </pic:cNvPicPr>
                   </pic:nvPicPr>
                   <pic:blipFill>
-                    <a:blip r:embed="rId19">
+                    <a:blip r:embed="rId20">
                       <a:extLst>
                         <a:ext uri="{28A0092B-C50C-407E-A947-70E740481C1C}">
                           <a14:useLocalDpi xmlns:a14="http://schemas.microsoft.com/office/drawing/2010/main" val="0"/>
@@ -4174,7 +4169,7 @@
                     <pic:cNvPicPr/>
                   </pic:nvPicPr>
                   <pic:blipFill>
-                    <a:blip r:embed="rId20" cstate="print">
+                    <a:blip r:embed="rId21" cstate="print">
                       <a:extLst>
                         <a:ext uri="{28A0092B-C50C-407E-A947-70E740481C1C}">
                           <a14:useLocalDpi xmlns:a14="http://schemas.microsoft.com/office/drawing/2010/main" val="0"/>
@@ -4273,7 +4268,7 @@
                     </pic:cNvPicPr>
                   </pic:nvPicPr>
                   <pic:blipFill>
-                    <a:blip r:embed="rId21">
+                    <a:blip r:embed="rId22">
                       <a:extLst>
                         <a:ext uri="{28A0092B-C50C-407E-A947-70E740481C1C}">
                           <a14:useLocalDpi xmlns:a14="http://schemas.microsoft.com/office/drawing/2010/main" val="0"/>
@@ -4362,7 +4357,13 @@
         <w:t>In general, cr</w:t>
       </w:r>
       <w:r>
-        <w:t xml:space="preserve">itic ratings were more consistent across different websites. </w:t>
+        <w:t xml:space="preserve">itic ratings were more consistent across </w:t>
+      </w:r>
+      <w:r>
+        <w:t xml:space="preserve">the </w:t>
+      </w:r>
+      <w:r>
+        <w:t xml:space="preserve">different websites. </w:t>
       </w:r>
       <w:r>
         <w:t>Figure 5</w:t>
@@ -4371,7 +4372,13 @@
         <w:t xml:space="preserve"> showed that critic scores were</w:t>
       </w:r>
       <w:r>
-        <w:t xml:space="preserve"> closely related compared with user score</w:t>
+        <w:t xml:space="preserve"> closely related compared </w:t>
+      </w:r>
+      <w:r>
+        <w:t>to the</w:t>
+      </w:r>
+      <w:r>
+        <w:t xml:space="preserve"> user score</w:t>
       </w:r>
       <w:r>
         <w:t>s</w:t>
@@ -4380,7 +4387,13 @@
         <w:t xml:space="preserve"> between different sites. </w:t>
       </w:r>
       <w:r>
-        <w:t xml:space="preserve">This suggests that the user demographics on each site are quite different. This is an interesting area for future research. </w:t>
+        <w:t>This suggests that the user demographics on each s</w:t>
+      </w:r>
+      <w:r>
+        <w:t>ite are quite different. This would be</w:t>
+      </w:r>
+      <w:r>
+        <w:t xml:space="preserve"> an interesting area for future research. </w:t>
       </w:r>
     </w:p>
     <w:p>
@@ -4406,7 +4419,12 @@
         <w:t xml:space="preserve">for pure action-type entertainment </w:t>
       </w:r>
       <w:r>
-        <w:t xml:space="preserve">but not for in-depth </w:t>
+        <w:t>but not</w:t>
+      </w:r>
+      <w:bookmarkStart w:id="0" w:name="_GoBack"/>
+      <w:bookmarkEnd w:id="0"/>
+      <w:r>
+        <w:t xml:space="preserve"> for in-depth </w:t>
       </w:r>
       <w:r>
         <w:t xml:space="preserve">film </w:t>

</xml_diff>